<commit_message>
created majorUserView.xlsx . needs completing
</commit_message>
<xml_diff>
--- a/phase2Report.docx
+++ b/phase2Report.docx
@@ -54,7 +54,7 @@
         <w:pStyle w:val="Heading3"/>
         <w:numPr>
           <w:ilvl w:val="2"/>
-          <w:numId w:val="2"/>
+          <w:numId w:val="3"/>
         </w:numPr>
         <w:bidi w:val="0"/>
         <w:jc w:val="left"/>
@@ -83,7 +83,7 @@
         <w:pStyle w:val="Heading3"/>
         <w:numPr>
           <w:ilvl w:val="2"/>
-          <w:numId w:val="2"/>
+          <w:numId w:val="3"/>
         </w:numPr>
         <w:bidi w:val="0"/>
         <w:jc w:val="left"/>
@@ -123,7 +123,7 @@
         <w:pStyle w:val="Heading3"/>
         <w:numPr>
           <w:ilvl w:val="2"/>
-          <w:numId w:val="2"/>
+          <w:numId w:val="3"/>
         </w:numPr>
         <w:bidi w:val="0"/>
         <w:jc w:val="left"/>
@@ -537,7 +537,7 @@
         <w:pStyle w:val="Heading3"/>
         <w:numPr>
           <w:ilvl w:val="2"/>
-          <w:numId w:val="2"/>
+          <w:numId w:val="3"/>
         </w:numPr>
         <w:bidi w:val="0"/>
         <w:jc w:val="left"/>
@@ -2285,7 +2285,7 @@
         <w:pStyle w:val="Heading3"/>
         <w:numPr>
           <w:ilvl w:val="2"/>
-          <w:numId w:val="2"/>
+          <w:numId w:val="3"/>
         </w:numPr>
         <w:bidi w:val="0"/>
         <w:jc w:val="left"/>
@@ -2376,7 +2376,7 @@
         <w:pStyle w:val="Heading3"/>
         <w:numPr>
           <w:ilvl w:val="2"/>
-          <w:numId w:val="2"/>
+          <w:numId w:val="3"/>
         </w:numPr>
         <w:bidi w:val="0"/>
         <w:jc w:val="left"/>
@@ -2422,6 +2422,944 @@
           <w:u w:val="single"/>
         </w:rPr>
         <w:t>Insert</w:t>
+      </w:r>
+    </w:p>
+    <w:p>
+      <w:pPr>
+        <w:pStyle w:val="ListParagraph"/>
+        <w:numPr>
+          <w:ilvl w:val="0"/>
+          <w:numId w:val="5"/>
+        </w:numPr>
+        <w:bidi w:val="0"/>
+        <w:jc w:val="left"/>
+        <w:rPr/>
+      </w:pPr>
+      <w:r>
+        <w:rPr>
+          <w:rFonts w:cs="Times New Roman" w:ascii="Times New Roman" w:hAnsi="Times New Roman"/>
+          <w:sz w:val="24"/>
+          <w:szCs w:val="24"/>
+        </w:rPr>
+        <w:t>Student can add new data log</w:t>
+      </w:r>
+    </w:p>
+    <w:p>
+      <w:pPr>
+        <w:pStyle w:val="ListParagraph"/>
+        <w:numPr>
+          <w:ilvl w:val="0"/>
+          <w:numId w:val="5"/>
+        </w:numPr>
+        <w:bidi w:val="0"/>
+        <w:jc w:val="left"/>
+        <w:rPr/>
+      </w:pPr>
+      <w:r>
+        <w:rPr>
+          <w:rFonts w:cs="Times New Roman" w:ascii="Times New Roman" w:hAnsi="Times New Roman"/>
+          <w:sz w:val="24"/>
+          <w:szCs w:val="24"/>
+        </w:rPr>
+        <w:t>Student will name data log</w:t>
+      </w:r>
+    </w:p>
+    <w:p>
+      <w:pPr>
+        <w:pStyle w:val="ListParagraph"/>
+        <w:numPr>
+          <w:ilvl w:val="0"/>
+          <w:numId w:val="5"/>
+        </w:numPr>
+        <w:bidi w:val="0"/>
+        <w:jc w:val="left"/>
+        <w:rPr/>
+      </w:pPr>
+      <w:r>
+        <w:rPr>
+          <w:rFonts w:cs="Times New Roman" w:ascii="Times New Roman" w:hAnsi="Times New Roman"/>
+          <w:sz w:val="24"/>
+          <w:szCs w:val="24"/>
+        </w:rPr>
+        <w:t>Student will enter recorded electrical output of microorganism</w:t>
+      </w:r>
+    </w:p>
+    <w:p>
+      <w:pPr>
+        <w:pStyle w:val="ListParagraph"/>
+        <w:numPr>
+          <w:ilvl w:val="0"/>
+          <w:numId w:val="5"/>
+        </w:numPr>
+        <w:bidi w:val="0"/>
+        <w:jc w:val="left"/>
+        <w:rPr/>
+      </w:pPr>
+      <w:r>
+        <w:rPr>
+          <w:rFonts w:cs="Times New Roman" w:ascii="Times New Roman" w:hAnsi="Times New Roman"/>
+          <w:sz w:val="24"/>
+          <w:szCs w:val="24"/>
+        </w:rPr>
+        <w:t>Student will enter recorded reaction of microorganism</w:t>
+      </w:r>
+    </w:p>
+    <w:p>
+      <w:pPr>
+        <w:pStyle w:val="ListParagraph"/>
+        <w:numPr>
+          <w:ilvl w:val="0"/>
+          <w:numId w:val="5"/>
+        </w:numPr>
+        <w:bidi w:val="0"/>
+        <w:jc w:val="left"/>
+        <w:rPr/>
+      </w:pPr>
+      <w:r>
+        <w:rPr>
+          <w:rFonts w:cs="Times New Roman" w:ascii="Times New Roman" w:hAnsi="Times New Roman"/>
+          <w:sz w:val="24"/>
+          <w:szCs w:val="24"/>
+        </w:rPr>
+        <w:t>Student will save inputted information</w:t>
+      </w:r>
+    </w:p>
+    <w:p>
+      <w:pPr>
+        <w:pStyle w:val="ListParagraph"/>
+        <w:numPr>
+          <w:ilvl w:val="0"/>
+          <w:numId w:val="5"/>
+        </w:numPr>
+        <w:bidi w:val="0"/>
+        <w:jc w:val="left"/>
+        <w:rPr/>
+      </w:pPr>
+      <w:r>
+        <w:rPr>
+          <w:rFonts w:cs="Times New Roman" w:ascii="Times New Roman" w:hAnsi="Times New Roman"/>
+          <w:sz w:val="24"/>
+          <w:szCs w:val="24"/>
+        </w:rPr>
+        <w:t xml:space="preserve">A data ID will be generated </w:t>
+      </w:r>
+    </w:p>
+    <w:p>
+      <w:pPr>
+        <w:pStyle w:val="Normal"/>
+        <w:bidi w:val="0"/>
+        <w:jc w:val="left"/>
+        <w:rPr/>
+      </w:pPr>
+      <w:r>
+        <w:rPr>
+          <w:rFonts w:cs="Times New Roman" w:ascii="Times New Roman" w:hAnsi="Times New Roman"/>
+          <w:sz w:val="24"/>
+          <w:szCs w:val="24"/>
+          <w:u w:val="single"/>
+        </w:rPr>
+        <w:t>Delete</w:t>
+      </w:r>
+    </w:p>
+    <w:p>
+      <w:pPr>
+        <w:pStyle w:val="ListParagraph"/>
+        <w:numPr>
+          <w:ilvl w:val="0"/>
+          <w:numId w:val="6"/>
+        </w:numPr>
+        <w:bidi w:val="0"/>
+        <w:jc w:val="left"/>
+        <w:rPr/>
+      </w:pPr>
+      <w:r>
+        <w:rPr>
+          <w:rFonts w:cs="Times New Roman" w:ascii="Times New Roman" w:hAnsi="Times New Roman"/>
+          <w:sz w:val="24"/>
+          <w:szCs w:val="24"/>
+        </w:rPr>
+        <w:t>Student will click on data log they wish to delete</w:t>
+      </w:r>
+    </w:p>
+    <w:p>
+      <w:pPr>
+        <w:pStyle w:val="ListParagraph"/>
+        <w:numPr>
+          <w:ilvl w:val="0"/>
+          <w:numId w:val="6"/>
+        </w:numPr>
+        <w:bidi w:val="0"/>
+        <w:jc w:val="left"/>
+        <w:rPr/>
+      </w:pPr>
+      <w:r>
+        <w:rPr>
+          <w:rFonts w:cs="Times New Roman" w:ascii="Times New Roman" w:hAnsi="Times New Roman"/>
+          <w:sz w:val="24"/>
+          <w:szCs w:val="24"/>
+        </w:rPr>
+        <w:t>Student will be prompted to confirm deletion</w:t>
+      </w:r>
+    </w:p>
+    <w:p>
+      <w:pPr>
+        <w:pStyle w:val="ListParagraph"/>
+        <w:numPr>
+          <w:ilvl w:val="0"/>
+          <w:numId w:val="6"/>
+        </w:numPr>
+        <w:bidi w:val="0"/>
+        <w:jc w:val="left"/>
+        <w:rPr/>
+      </w:pPr>
+      <w:r>
+        <w:rPr>
+          <w:rFonts w:cs="Times New Roman" w:ascii="Times New Roman" w:hAnsi="Times New Roman"/>
+          <w:sz w:val="24"/>
+          <w:szCs w:val="24"/>
+        </w:rPr>
+        <w:t>Student will then delete data log if they confirm</w:t>
+      </w:r>
+    </w:p>
+    <w:p>
+      <w:pPr>
+        <w:pStyle w:val="Normal"/>
+        <w:bidi w:val="0"/>
+        <w:jc w:val="left"/>
+        <w:rPr/>
+      </w:pPr>
+      <w:r>
+        <w:rPr>
+          <w:rFonts w:cs="Times New Roman" w:ascii="Times New Roman" w:hAnsi="Times New Roman"/>
+          <w:sz w:val="24"/>
+          <w:szCs w:val="24"/>
+          <w:u w:val="single"/>
+        </w:rPr>
+        <w:t>Update</w:t>
+      </w:r>
+    </w:p>
+    <w:p>
+      <w:pPr>
+        <w:pStyle w:val="ListParagraph"/>
+        <w:numPr>
+          <w:ilvl w:val="0"/>
+          <w:numId w:val="7"/>
+        </w:numPr>
+        <w:bidi w:val="0"/>
+        <w:jc w:val="left"/>
+        <w:rPr/>
+      </w:pPr>
+      <w:r>
+        <w:rPr>
+          <w:rFonts w:cs="Times New Roman" w:ascii="Times New Roman" w:hAnsi="Times New Roman"/>
+          <w:sz w:val="24"/>
+          <w:szCs w:val="24"/>
+        </w:rPr>
+        <w:t>Student will choose which data log they wish to update</w:t>
+      </w:r>
+    </w:p>
+    <w:p>
+      <w:pPr>
+        <w:pStyle w:val="ListParagraph"/>
+        <w:numPr>
+          <w:ilvl w:val="0"/>
+          <w:numId w:val="7"/>
+        </w:numPr>
+        <w:bidi w:val="0"/>
+        <w:jc w:val="left"/>
+        <w:rPr/>
+      </w:pPr>
+      <w:r>
+        <w:rPr>
+          <w:rFonts w:cs="Times New Roman" w:ascii="Times New Roman" w:hAnsi="Times New Roman"/>
+          <w:sz w:val="24"/>
+          <w:szCs w:val="24"/>
+        </w:rPr>
+        <w:t>Student can then change electrical output and/or reaction of microorganism</w:t>
+      </w:r>
+    </w:p>
+    <w:p>
+      <w:pPr>
+        <w:pStyle w:val="ListParagraph"/>
+        <w:numPr>
+          <w:ilvl w:val="0"/>
+          <w:numId w:val="7"/>
+        </w:numPr>
+        <w:bidi w:val="0"/>
+        <w:jc w:val="left"/>
+        <w:rPr/>
+      </w:pPr>
+      <w:r>
+        <w:rPr>
+          <w:rFonts w:cs="Times New Roman" w:ascii="Times New Roman" w:hAnsi="Times New Roman"/>
+          <w:sz w:val="24"/>
+          <w:szCs w:val="24"/>
+        </w:rPr>
+        <w:t>Student will then confirm update</w:t>
+      </w:r>
+    </w:p>
+    <w:p>
+      <w:pPr>
+        <w:pStyle w:val="Normal"/>
+        <w:bidi w:val="0"/>
+        <w:jc w:val="left"/>
+        <w:rPr/>
+      </w:pPr>
+      <w:r>
+        <w:rPr>
+          <w:rFonts w:cs="Times New Roman" w:ascii="Times New Roman" w:hAnsi="Times New Roman"/>
+          <w:sz w:val="24"/>
+          <w:szCs w:val="24"/>
+          <w:u w:val="single"/>
+        </w:rPr>
+        <w:t>Search by Location</w:t>
+      </w:r>
+    </w:p>
+    <w:p>
+      <w:pPr>
+        <w:pStyle w:val="ListParagraph"/>
+        <w:numPr>
+          <w:ilvl w:val="0"/>
+          <w:numId w:val="8"/>
+        </w:numPr>
+        <w:bidi w:val="0"/>
+        <w:jc w:val="left"/>
+        <w:rPr/>
+      </w:pPr>
+      <w:r>
+        <w:rPr>
+          <w:rFonts w:cs="Times New Roman" w:ascii="Times New Roman" w:hAnsi="Times New Roman"/>
+          <w:sz w:val="24"/>
+          <w:szCs w:val="24"/>
+        </w:rPr>
+        <w:t>Student will be prompted to enter a location</w:t>
+      </w:r>
+    </w:p>
+    <w:p>
+      <w:pPr>
+        <w:pStyle w:val="ListParagraph"/>
+        <w:numPr>
+          <w:ilvl w:val="0"/>
+          <w:numId w:val="8"/>
+        </w:numPr>
+        <w:bidi w:val="0"/>
+        <w:jc w:val="left"/>
+        <w:rPr/>
+      </w:pPr>
+      <w:r>
+        <w:rPr>
+          <w:rFonts w:cs="Times New Roman" w:ascii="Times New Roman" w:hAnsi="Times New Roman"/>
+          <w:sz w:val="24"/>
+          <w:szCs w:val="24"/>
+        </w:rPr>
+        <w:t>If the location exist, user will be given data logs pertaining to that location</w:t>
+      </w:r>
+    </w:p>
+    <w:p>
+      <w:pPr>
+        <w:pStyle w:val="Normal"/>
+        <w:bidi w:val="0"/>
+        <w:jc w:val="left"/>
+        <w:rPr/>
+      </w:pPr>
+      <w:r>
+        <w:rPr>
+          <w:rFonts w:cs="Times New Roman" w:ascii="Times New Roman" w:hAnsi="Times New Roman"/>
+          <w:sz w:val="24"/>
+          <w:szCs w:val="24"/>
+          <w:u w:val="single"/>
+        </w:rPr>
+        <w:t>Search by Electrical Output</w:t>
+      </w:r>
+    </w:p>
+    <w:p>
+      <w:pPr>
+        <w:pStyle w:val="ListParagraph"/>
+        <w:numPr>
+          <w:ilvl w:val="0"/>
+          <w:numId w:val="9"/>
+        </w:numPr>
+        <w:bidi w:val="0"/>
+        <w:jc w:val="left"/>
+        <w:rPr/>
+      </w:pPr>
+      <w:r>
+        <w:rPr>
+          <w:rFonts w:cs="Times New Roman" w:ascii="Times New Roman" w:hAnsi="Times New Roman"/>
+          <w:sz w:val="24"/>
+          <w:szCs w:val="24"/>
+        </w:rPr>
+        <w:t>Student will be prompted to enter a range of values for a electrical output</w:t>
+      </w:r>
+    </w:p>
+    <w:p>
+      <w:pPr>
+        <w:pStyle w:val="ListParagraph"/>
+        <w:numPr>
+          <w:ilvl w:val="0"/>
+          <w:numId w:val="9"/>
+        </w:numPr>
+        <w:bidi w:val="0"/>
+        <w:jc w:val="left"/>
+        <w:rPr/>
+      </w:pPr>
+      <w:r>
+        <w:rPr>
+          <w:rFonts w:cs="Times New Roman" w:ascii="Times New Roman" w:hAnsi="Times New Roman"/>
+          <w:sz w:val="24"/>
+          <w:szCs w:val="24"/>
+        </w:rPr>
+        <w:t>If it exists, the user will be given data logs with the entered electrical output values</w:t>
+      </w:r>
+    </w:p>
+    <w:p>
+      <w:pPr>
+        <w:pStyle w:val="Normal"/>
+        <w:bidi w:val="0"/>
+        <w:jc w:val="left"/>
+        <w:rPr/>
+      </w:pPr>
+      <w:r>
+        <w:rPr>
+          <w:rFonts w:cs="Times New Roman" w:ascii="Times New Roman" w:hAnsi="Times New Roman"/>
+          <w:sz w:val="24"/>
+          <w:szCs w:val="24"/>
+          <w:u w:val="single"/>
+        </w:rPr>
+        <w:t>Search by Reaction</w:t>
+      </w:r>
+    </w:p>
+    <w:p>
+      <w:pPr>
+        <w:pStyle w:val="ListParagraph"/>
+        <w:numPr>
+          <w:ilvl w:val="0"/>
+          <w:numId w:val="10"/>
+        </w:numPr>
+        <w:bidi w:val="0"/>
+        <w:jc w:val="left"/>
+        <w:rPr/>
+      </w:pPr>
+      <w:r>
+        <w:rPr>
+          <w:rFonts w:cs="Times New Roman" w:ascii="Times New Roman" w:hAnsi="Times New Roman"/>
+          <w:sz w:val="24"/>
+          <w:szCs w:val="24"/>
+        </w:rPr>
+        <w:t>Student will be prompted to enter keyword for reaction of microorganism</w:t>
+      </w:r>
+    </w:p>
+    <w:p>
+      <w:pPr>
+        <w:pStyle w:val="ListParagraph"/>
+        <w:numPr>
+          <w:ilvl w:val="0"/>
+          <w:numId w:val="10"/>
+        </w:numPr>
+        <w:bidi w:val="0"/>
+        <w:jc w:val="left"/>
+        <w:rPr/>
+      </w:pPr>
+      <w:r>
+        <w:rPr>
+          <w:rFonts w:cs="Times New Roman" w:ascii="Times New Roman" w:hAnsi="Times New Roman"/>
+          <w:sz w:val="24"/>
+          <w:szCs w:val="24"/>
+        </w:rPr>
+        <w:t>Student will then be given list of data logs with containing that reaction keyword</w:t>
+      </w:r>
+    </w:p>
+    <w:p>
+      <w:pPr>
+        <w:pStyle w:val="Normal"/>
+        <w:bidi w:val="0"/>
+        <w:jc w:val="left"/>
+        <w:rPr/>
+      </w:pPr>
+      <w:r>
+        <w:rPr>
+          <w:rFonts w:cs="Times New Roman" w:ascii="Times New Roman" w:hAnsi="Times New Roman"/>
+          <w:sz w:val="24"/>
+          <w:szCs w:val="24"/>
+          <w:u w:val="single"/>
+        </w:rPr>
+        <w:t>Search by Semester</w:t>
+      </w:r>
+    </w:p>
+    <w:p>
+      <w:pPr>
+        <w:pStyle w:val="ListParagraph"/>
+        <w:numPr>
+          <w:ilvl w:val="0"/>
+          <w:numId w:val="11"/>
+        </w:numPr>
+        <w:bidi w:val="0"/>
+        <w:jc w:val="left"/>
+        <w:rPr/>
+      </w:pPr>
+      <w:r>
+        <w:rPr>
+          <w:rFonts w:cs="Times New Roman" w:ascii="Times New Roman" w:hAnsi="Times New Roman"/>
+          <w:sz w:val="24"/>
+          <w:szCs w:val="24"/>
+        </w:rPr>
+        <w:t>Student will be prompted to enter year of semester</w:t>
+      </w:r>
+    </w:p>
+    <w:p>
+      <w:pPr>
+        <w:pStyle w:val="ListParagraph"/>
+        <w:numPr>
+          <w:ilvl w:val="0"/>
+          <w:numId w:val="11"/>
+        </w:numPr>
+        <w:bidi w:val="0"/>
+        <w:jc w:val="left"/>
+        <w:rPr/>
+      </w:pPr>
+      <w:r>
+        <w:rPr>
+          <w:rFonts w:cs="Times New Roman" w:ascii="Times New Roman" w:hAnsi="Times New Roman"/>
+          <w:sz w:val="24"/>
+          <w:szCs w:val="24"/>
+        </w:rPr>
+        <w:t>Student will be given semesters pertaining to entered year</w:t>
+      </w:r>
+    </w:p>
+    <w:p>
+      <w:pPr>
+        <w:pStyle w:val="Normal"/>
+        <w:bidi w:val="0"/>
+        <w:jc w:val="left"/>
+        <w:rPr/>
+      </w:pPr>
+      <w:r>
+        <w:rPr>
+          <w:rFonts w:cs="Times New Roman" w:ascii="Times New Roman" w:hAnsi="Times New Roman"/>
+          <w:sz w:val="24"/>
+          <w:szCs w:val="24"/>
+          <w:u w:val="single"/>
+        </w:rPr>
+        <w:t>Search by Type of Land</w:t>
+      </w:r>
+    </w:p>
+    <w:p>
+      <w:pPr>
+        <w:pStyle w:val="ListParagraph"/>
+        <w:numPr>
+          <w:ilvl w:val="0"/>
+          <w:numId w:val="12"/>
+        </w:numPr>
+        <w:bidi w:val="0"/>
+        <w:jc w:val="left"/>
+        <w:rPr/>
+      </w:pPr>
+      <w:r>
+        <w:rPr>
+          <w:rFonts w:cs="Times New Roman" w:ascii="Times New Roman" w:hAnsi="Times New Roman"/>
+          <w:sz w:val="24"/>
+          <w:szCs w:val="24"/>
+        </w:rPr>
+        <w:t>Student will be prompted to enter type of land</w:t>
+      </w:r>
+    </w:p>
+    <w:p>
+      <w:pPr>
+        <w:pStyle w:val="ListParagraph"/>
+        <w:numPr>
+          <w:ilvl w:val="0"/>
+          <w:numId w:val="12"/>
+        </w:numPr>
+        <w:bidi w:val="0"/>
+        <w:jc w:val="left"/>
+        <w:rPr/>
+      </w:pPr>
+      <w:r>
+        <w:rPr>
+          <w:rFonts w:cs="Times New Roman" w:ascii="Times New Roman" w:hAnsi="Times New Roman"/>
+          <w:sz w:val="24"/>
+          <w:szCs w:val="24"/>
+        </w:rPr>
+        <w:t>Student will be given list of types of land entered by user</w:t>
+      </w:r>
+    </w:p>
+    <w:p>
+      <w:pPr>
+        <w:pStyle w:val="Normal"/>
+        <w:bidi w:val="0"/>
+        <w:jc w:val="left"/>
+        <w:rPr/>
+      </w:pPr>
+      <w:r>
+        <w:rPr>
+          <w:rFonts w:cs="Times New Roman" w:ascii="Times New Roman" w:hAnsi="Times New Roman"/>
+          <w:sz w:val="24"/>
+          <w:szCs w:val="24"/>
+          <w:u w:val="single"/>
+        </w:rPr>
+        <w:t>Search by Student ID</w:t>
+      </w:r>
+    </w:p>
+    <w:p>
+      <w:pPr>
+        <w:pStyle w:val="ListParagraph"/>
+        <w:numPr>
+          <w:ilvl w:val="0"/>
+          <w:numId w:val="13"/>
+        </w:numPr>
+        <w:bidi w:val="0"/>
+        <w:jc w:val="left"/>
+        <w:rPr/>
+      </w:pPr>
+      <w:r>
+        <w:rPr>
+          <w:rFonts w:cs="Times New Roman" w:ascii="Times New Roman" w:hAnsi="Times New Roman"/>
+          <w:sz w:val="24"/>
+          <w:szCs w:val="24"/>
+        </w:rPr>
+        <w:t>Student will enter student ID</w:t>
+      </w:r>
+    </w:p>
+    <w:p>
+      <w:pPr>
+        <w:pStyle w:val="ListParagraph"/>
+        <w:numPr>
+          <w:ilvl w:val="0"/>
+          <w:numId w:val="13"/>
+        </w:numPr>
+        <w:bidi w:val="0"/>
+        <w:jc w:val="left"/>
+        <w:rPr/>
+      </w:pPr>
+      <w:r>
+        <w:rPr>
+          <w:rFonts w:cs="Times New Roman" w:ascii="Times New Roman" w:hAnsi="Times New Roman"/>
+          <w:sz w:val="24"/>
+          <w:szCs w:val="24"/>
+        </w:rPr>
+        <w:t>If valid, data logs entered by that student ID will be displayed</w:t>
+      </w:r>
+    </w:p>
+    <w:p>
+      <w:pPr>
+        <w:pStyle w:val="Normal"/>
+        <w:bidi w:val="0"/>
+        <w:jc w:val="left"/>
+        <w:rPr/>
+      </w:pPr>
+      <w:r>
+        <w:rPr>
+          <w:rFonts w:cs="Times New Roman" w:ascii="Times New Roman" w:hAnsi="Times New Roman"/>
+          <w:sz w:val="24"/>
+          <w:szCs w:val="24"/>
+          <w:u w:val="single"/>
+        </w:rPr>
+        <w:t>Search by Campus</w:t>
+      </w:r>
+    </w:p>
+    <w:p>
+      <w:pPr>
+        <w:pStyle w:val="ListParagraph"/>
+        <w:numPr>
+          <w:ilvl w:val="0"/>
+          <w:numId w:val="14"/>
+        </w:numPr>
+        <w:bidi w:val="0"/>
+        <w:jc w:val="left"/>
+        <w:rPr/>
+      </w:pPr>
+      <w:r>
+        <w:rPr>
+          <w:rFonts w:cs="Times New Roman" w:ascii="Times New Roman" w:hAnsi="Times New Roman"/>
+          <w:sz w:val="24"/>
+          <w:szCs w:val="24"/>
+        </w:rPr>
+        <w:t>Student will enter name of campus</w:t>
+      </w:r>
+    </w:p>
+    <w:p>
+      <w:pPr>
+        <w:pStyle w:val="ListParagraph"/>
+        <w:numPr>
+          <w:ilvl w:val="0"/>
+          <w:numId w:val="14"/>
+        </w:numPr>
+        <w:bidi w:val="0"/>
+        <w:jc w:val="left"/>
+        <w:rPr/>
+      </w:pPr>
+      <w:r>
+        <w:rPr>
+          <w:rFonts w:cs="Times New Roman" w:ascii="Times New Roman" w:hAnsi="Times New Roman"/>
+          <w:sz w:val="24"/>
+          <w:szCs w:val="24"/>
+        </w:rPr>
+        <w:t>List of data logs located in that campus will be returned</w:t>
+      </w:r>
+    </w:p>
+    <w:p>
+      <w:pPr>
+        <w:pStyle w:val="Normal"/>
+        <w:bidi w:val="0"/>
+        <w:jc w:val="left"/>
+        <w:rPr/>
+      </w:pPr>
+      <w:r>
+        <w:rPr>
+          <w:rFonts w:cs="Times New Roman" w:ascii="Times New Roman" w:hAnsi="Times New Roman"/>
+          <w:sz w:val="24"/>
+          <w:szCs w:val="24"/>
+          <w:u w:val="single"/>
+        </w:rPr>
+        <w:t>Search by Soil type</w:t>
+      </w:r>
+    </w:p>
+    <w:p>
+      <w:pPr>
+        <w:pStyle w:val="ListParagraph"/>
+        <w:numPr>
+          <w:ilvl w:val="0"/>
+          <w:numId w:val="15"/>
+        </w:numPr>
+        <w:bidi w:val="0"/>
+        <w:jc w:val="left"/>
+        <w:rPr/>
+      </w:pPr>
+      <w:r>
+        <w:rPr>
+          <w:rFonts w:cs="Times New Roman" w:ascii="Times New Roman" w:hAnsi="Times New Roman"/>
+          <w:sz w:val="24"/>
+          <w:szCs w:val="24"/>
+        </w:rPr>
+        <w:t xml:space="preserve">Student will enter name of soil </w:t>
+      </w:r>
+    </w:p>
+    <w:p>
+      <w:pPr>
+        <w:pStyle w:val="ListParagraph"/>
+        <w:numPr>
+          <w:ilvl w:val="0"/>
+          <w:numId w:val="15"/>
+        </w:numPr>
+        <w:bidi w:val="0"/>
+        <w:jc w:val="left"/>
+        <w:rPr/>
+      </w:pPr>
+      <w:r>
+        <w:rPr>
+          <w:rFonts w:cs="Times New Roman" w:ascii="Times New Roman" w:hAnsi="Times New Roman"/>
+          <w:sz w:val="24"/>
+          <w:szCs w:val="24"/>
+        </w:rPr>
+        <w:t>Data logs that contain entered soil will be returned</w:t>
+      </w:r>
+    </w:p>
+    <w:p>
+      <w:pPr>
+        <w:pStyle w:val="Normal"/>
+        <w:bidi w:val="0"/>
+        <w:jc w:val="left"/>
+        <w:rPr>
+          <w:rFonts w:ascii="Times New Roman" w:hAnsi="Times New Roman" w:cs="Times New Roman"/>
+          <w:sz w:val="24"/>
+          <w:szCs w:val="24"/>
+        </w:rPr>
+      </w:pPr>
+      <w:r>
+        <w:rPr>
+          <w:rFonts w:cs="Times New Roman" w:ascii="Times New Roman" w:hAnsi="Times New Roman"/>
+          <w:sz w:val="24"/>
+          <w:szCs w:val="24"/>
+        </w:rPr>
+      </w:r>
+    </w:p>
+    <w:p>
+      <w:pPr>
+        <w:pStyle w:val="Normal"/>
+        <w:bidi w:val="0"/>
+        <w:jc w:val="left"/>
+        <w:rPr/>
+      </w:pPr>
+      <w:r>
+        <w:rPr>
+          <w:rFonts w:cs="Times New Roman" w:ascii="Times New Roman" w:hAnsi="Times New Roman"/>
+          <w:b/>
+          <w:bCs/>
+          <w:sz w:val="24"/>
+          <w:szCs w:val="24"/>
+        </w:rPr>
+        <w:t>Professor</w:t>
+      </w:r>
+    </w:p>
+    <w:p>
+      <w:pPr>
+        <w:pStyle w:val="Normal"/>
+        <w:bidi w:val="0"/>
+        <w:jc w:val="left"/>
+        <w:rPr/>
+      </w:pPr>
+      <w:r>
+        <w:rPr>
+          <w:rFonts w:cs="Times New Roman" w:ascii="Times New Roman" w:hAnsi="Times New Roman"/>
+          <w:sz w:val="24"/>
+          <w:szCs w:val="24"/>
+          <w:u w:val="single"/>
+        </w:rPr>
+        <w:t>Insert</w:t>
+      </w:r>
+    </w:p>
+    <w:p>
+      <w:pPr>
+        <w:pStyle w:val="ListParagraph"/>
+        <w:numPr>
+          <w:ilvl w:val="0"/>
+          <w:numId w:val="16"/>
+        </w:numPr>
+        <w:bidi w:val="0"/>
+        <w:jc w:val="left"/>
+        <w:rPr/>
+      </w:pPr>
+      <w:r>
+        <w:rPr>
+          <w:rFonts w:cs="Times New Roman" w:ascii="Times New Roman" w:hAnsi="Times New Roman"/>
+          <w:sz w:val="24"/>
+          <w:szCs w:val="24"/>
+        </w:rPr>
+        <w:t>Professor can add new Class ID</w:t>
+      </w:r>
+    </w:p>
+    <w:p>
+      <w:pPr>
+        <w:pStyle w:val="ListParagraph"/>
+        <w:numPr>
+          <w:ilvl w:val="0"/>
+          <w:numId w:val="16"/>
+        </w:numPr>
+        <w:bidi w:val="0"/>
+        <w:jc w:val="left"/>
+        <w:rPr/>
+      </w:pPr>
+      <w:r>
+        <w:rPr>
+          <w:rFonts w:cs="Times New Roman" w:ascii="Times New Roman" w:hAnsi="Times New Roman"/>
+          <w:sz w:val="24"/>
+          <w:szCs w:val="24"/>
+        </w:rPr>
+        <w:t>Professor will name new class</w:t>
+      </w:r>
+    </w:p>
+    <w:p>
+      <w:pPr>
+        <w:pStyle w:val="ListParagraph"/>
+        <w:numPr>
+          <w:ilvl w:val="0"/>
+          <w:numId w:val="16"/>
+        </w:numPr>
+        <w:bidi w:val="0"/>
+        <w:jc w:val="left"/>
+        <w:rPr/>
+      </w:pPr>
+      <w:r>
+        <w:rPr>
+          <w:rFonts w:cs="Times New Roman" w:ascii="Times New Roman" w:hAnsi="Times New Roman"/>
+          <w:sz w:val="24"/>
+          <w:szCs w:val="24"/>
+        </w:rPr>
+        <w:t>Professor will confirm creation</w:t>
+      </w:r>
+    </w:p>
+    <w:p>
+      <w:pPr>
+        <w:pStyle w:val="Normal"/>
+        <w:bidi w:val="0"/>
+        <w:jc w:val="left"/>
+        <w:rPr/>
+      </w:pPr>
+      <w:r>
+        <w:rPr>
+          <w:rFonts w:cs="Times New Roman" w:ascii="Times New Roman" w:hAnsi="Times New Roman"/>
+          <w:sz w:val="24"/>
+          <w:szCs w:val="24"/>
+          <w:u w:val="single"/>
+        </w:rPr>
+        <w:t>Delete</w:t>
+      </w:r>
+    </w:p>
+    <w:p>
+      <w:pPr>
+        <w:pStyle w:val="ListParagraph"/>
+        <w:numPr>
+          <w:ilvl w:val="0"/>
+          <w:numId w:val="17"/>
+        </w:numPr>
+        <w:bidi w:val="0"/>
+        <w:jc w:val="left"/>
+        <w:rPr/>
+      </w:pPr>
+      <w:r>
+        <w:rPr>
+          <w:rFonts w:cs="Times New Roman" w:ascii="Times New Roman" w:hAnsi="Times New Roman"/>
+          <w:sz w:val="24"/>
+          <w:szCs w:val="24"/>
+        </w:rPr>
+        <w:t>Professor will click on class</w:t>
+      </w:r>
+    </w:p>
+    <w:p>
+      <w:pPr>
+        <w:pStyle w:val="ListParagraph"/>
+        <w:numPr>
+          <w:ilvl w:val="0"/>
+          <w:numId w:val="17"/>
+        </w:numPr>
+        <w:bidi w:val="0"/>
+        <w:jc w:val="left"/>
+        <w:rPr/>
+      </w:pPr>
+      <w:r>
+        <w:rPr>
+          <w:rFonts w:cs="Times New Roman" w:ascii="Times New Roman" w:hAnsi="Times New Roman"/>
+          <w:sz w:val="24"/>
+          <w:szCs w:val="24"/>
+        </w:rPr>
+        <w:t>Professor will be prompted to confirm deletion</w:t>
+      </w:r>
+    </w:p>
+    <w:p>
+      <w:pPr>
+        <w:pStyle w:val="ListParagraph"/>
+        <w:numPr>
+          <w:ilvl w:val="0"/>
+          <w:numId w:val="17"/>
+        </w:numPr>
+        <w:bidi w:val="0"/>
+        <w:jc w:val="left"/>
+        <w:rPr/>
+      </w:pPr>
+      <w:r>
+        <w:rPr>
+          <w:rFonts w:cs="Times New Roman" w:ascii="Times New Roman" w:hAnsi="Times New Roman"/>
+          <w:sz w:val="24"/>
+          <w:szCs w:val="24"/>
+        </w:rPr>
+        <w:t>Professor will then delete class if they confirm</w:t>
+      </w:r>
+    </w:p>
+    <w:p>
+      <w:pPr>
+        <w:pStyle w:val="Normal"/>
+        <w:bidi w:val="0"/>
+        <w:jc w:val="left"/>
+        <w:rPr/>
+      </w:pPr>
+      <w:r>
+        <w:rPr>
+          <w:rFonts w:cs="Times New Roman" w:ascii="Times New Roman" w:hAnsi="Times New Roman"/>
+          <w:sz w:val="24"/>
+          <w:szCs w:val="24"/>
+          <w:u w:val="single"/>
+        </w:rPr>
+        <w:t>Update</w:t>
       </w:r>
     </w:p>
     <w:p>
@@ -2441,7 +3379,7 @@
           <w:sz w:val="24"/>
           <w:szCs w:val="24"/>
         </w:rPr>
-        <w:t>Student can add new data log</w:t>
+        <w:t>Professor will choose which class to update</w:t>
       </w:r>
     </w:p>
     <w:p>
@@ -2461,7 +3399,7 @@
           <w:sz w:val="24"/>
           <w:szCs w:val="24"/>
         </w:rPr>
-        <w:t>Student will name data log</w:t>
+        <w:t>Professor can then change the name of the class</w:t>
       </w:r>
     </w:p>
     <w:p>
@@ -2472,944 +3410,6 @@
           <w:numId w:val="4"/>
         </w:numPr>
         <w:bidi w:val="0"/>
-        <w:jc w:val="left"/>
-        <w:rPr/>
-      </w:pPr>
-      <w:r>
-        <w:rPr>
-          <w:rFonts w:cs="Times New Roman" w:ascii="Times New Roman" w:hAnsi="Times New Roman"/>
-          <w:sz w:val="24"/>
-          <w:szCs w:val="24"/>
-        </w:rPr>
-        <w:t>Student will enter recorded electrical output of microorganism</w:t>
-      </w:r>
-    </w:p>
-    <w:p>
-      <w:pPr>
-        <w:pStyle w:val="ListParagraph"/>
-        <w:numPr>
-          <w:ilvl w:val="0"/>
-          <w:numId w:val="4"/>
-        </w:numPr>
-        <w:bidi w:val="0"/>
-        <w:jc w:val="left"/>
-        <w:rPr/>
-      </w:pPr>
-      <w:r>
-        <w:rPr>
-          <w:rFonts w:cs="Times New Roman" w:ascii="Times New Roman" w:hAnsi="Times New Roman"/>
-          <w:sz w:val="24"/>
-          <w:szCs w:val="24"/>
-        </w:rPr>
-        <w:t>Student will enter recorded reaction of microorganism</w:t>
-      </w:r>
-    </w:p>
-    <w:p>
-      <w:pPr>
-        <w:pStyle w:val="ListParagraph"/>
-        <w:numPr>
-          <w:ilvl w:val="0"/>
-          <w:numId w:val="4"/>
-        </w:numPr>
-        <w:bidi w:val="0"/>
-        <w:jc w:val="left"/>
-        <w:rPr/>
-      </w:pPr>
-      <w:r>
-        <w:rPr>
-          <w:rFonts w:cs="Times New Roman" w:ascii="Times New Roman" w:hAnsi="Times New Roman"/>
-          <w:sz w:val="24"/>
-          <w:szCs w:val="24"/>
-        </w:rPr>
-        <w:t>Student will save inputted information</w:t>
-      </w:r>
-    </w:p>
-    <w:p>
-      <w:pPr>
-        <w:pStyle w:val="ListParagraph"/>
-        <w:numPr>
-          <w:ilvl w:val="0"/>
-          <w:numId w:val="4"/>
-        </w:numPr>
-        <w:bidi w:val="0"/>
-        <w:jc w:val="left"/>
-        <w:rPr/>
-      </w:pPr>
-      <w:r>
-        <w:rPr>
-          <w:rFonts w:cs="Times New Roman" w:ascii="Times New Roman" w:hAnsi="Times New Roman"/>
-          <w:sz w:val="24"/>
-          <w:szCs w:val="24"/>
-        </w:rPr>
-        <w:t xml:space="preserve">A data ID will be generated </w:t>
-      </w:r>
-    </w:p>
-    <w:p>
-      <w:pPr>
-        <w:pStyle w:val="Normal"/>
-        <w:bidi w:val="0"/>
-        <w:jc w:val="left"/>
-        <w:rPr/>
-      </w:pPr>
-      <w:r>
-        <w:rPr>
-          <w:rFonts w:cs="Times New Roman" w:ascii="Times New Roman" w:hAnsi="Times New Roman"/>
-          <w:sz w:val="24"/>
-          <w:szCs w:val="24"/>
-          <w:u w:val="single"/>
-        </w:rPr>
-        <w:t>Delete</w:t>
-      </w:r>
-    </w:p>
-    <w:p>
-      <w:pPr>
-        <w:pStyle w:val="ListParagraph"/>
-        <w:numPr>
-          <w:ilvl w:val="0"/>
-          <w:numId w:val="5"/>
-        </w:numPr>
-        <w:bidi w:val="0"/>
-        <w:jc w:val="left"/>
-        <w:rPr/>
-      </w:pPr>
-      <w:r>
-        <w:rPr>
-          <w:rFonts w:cs="Times New Roman" w:ascii="Times New Roman" w:hAnsi="Times New Roman"/>
-          <w:sz w:val="24"/>
-          <w:szCs w:val="24"/>
-        </w:rPr>
-        <w:t>Student will click on data log they wish to delete</w:t>
-      </w:r>
-    </w:p>
-    <w:p>
-      <w:pPr>
-        <w:pStyle w:val="ListParagraph"/>
-        <w:numPr>
-          <w:ilvl w:val="0"/>
-          <w:numId w:val="5"/>
-        </w:numPr>
-        <w:bidi w:val="0"/>
-        <w:jc w:val="left"/>
-        <w:rPr/>
-      </w:pPr>
-      <w:r>
-        <w:rPr>
-          <w:rFonts w:cs="Times New Roman" w:ascii="Times New Roman" w:hAnsi="Times New Roman"/>
-          <w:sz w:val="24"/>
-          <w:szCs w:val="24"/>
-        </w:rPr>
-        <w:t>Student will be prompted to confirm deletion</w:t>
-      </w:r>
-    </w:p>
-    <w:p>
-      <w:pPr>
-        <w:pStyle w:val="ListParagraph"/>
-        <w:numPr>
-          <w:ilvl w:val="0"/>
-          <w:numId w:val="5"/>
-        </w:numPr>
-        <w:bidi w:val="0"/>
-        <w:jc w:val="left"/>
-        <w:rPr/>
-      </w:pPr>
-      <w:r>
-        <w:rPr>
-          <w:rFonts w:cs="Times New Roman" w:ascii="Times New Roman" w:hAnsi="Times New Roman"/>
-          <w:sz w:val="24"/>
-          <w:szCs w:val="24"/>
-        </w:rPr>
-        <w:t>Student will then delete data log if they confirm</w:t>
-      </w:r>
-    </w:p>
-    <w:p>
-      <w:pPr>
-        <w:pStyle w:val="Normal"/>
-        <w:bidi w:val="0"/>
-        <w:jc w:val="left"/>
-        <w:rPr/>
-      </w:pPr>
-      <w:r>
-        <w:rPr>
-          <w:rFonts w:cs="Times New Roman" w:ascii="Times New Roman" w:hAnsi="Times New Roman"/>
-          <w:sz w:val="24"/>
-          <w:szCs w:val="24"/>
-          <w:u w:val="single"/>
-        </w:rPr>
-        <w:t>Update</w:t>
-      </w:r>
-    </w:p>
-    <w:p>
-      <w:pPr>
-        <w:pStyle w:val="ListParagraph"/>
-        <w:numPr>
-          <w:ilvl w:val="0"/>
-          <w:numId w:val="6"/>
-        </w:numPr>
-        <w:bidi w:val="0"/>
-        <w:jc w:val="left"/>
-        <w:rPr/>
-      </w:pPr>
-      <w:r>
-        <w:rPr>
-          <w:rFonts w:cs="Times New Roman" w:ascii="Times New Roman" w:hAnsi="Times New Roman"/>
-          <w:sz w:val="24"/>
-          <w:szCs w:val="24"/>
-        </w:rPr>
-        <w:t>Student will choose which data log they wish to update</w:t>
-      </w:r>
-    </w:p>
-    <w:p>
-      <w:pPr>
-        <w:pStyle w:val="ListParagraph"/>
-        <w:numPr>
-          <w:ilvl w:val="0"/>
-          <w:numId w:val="6"/>
-        </w:numPr>
-        <w:bidi w:val="0"/>
-        <w:jc w:val="left"/>
-        <w:rPr/>
-      </w:pPr>
-      <w:r>
-        <w:rPr>
-          <w:rFonts w:cs="Times New Roman" w:ascii="Times New Roman" w:hAnsi="Times New Roman"/>
-          <w:sz w:val="24"/>
-          <w:szCs w:val="24"/>
-        </w:rPr>
-        <w:t>Student can then change electrical output and/or reaction of microorganism</w:t>
-      </w:r>
-    </w:p>
-    <w:p>
-      <w:pPr>
-        <w:pStyle w:val="ListParagraph"/>
-        <w:numPr>
-          <w:ilvl w:val="0"/>
-          <w:numId w:val="6"/>
-        </w:numPr>
-        <w:bidi w:val="0"/>
-        <w:jc w:val="left"/>
-        <w:rPr/>
-      </w:pPr>
-      <w:r>
-        <w:rPr>
-          <w:rFonts w:cs="Times New Roman" w:ascii="Times New Roman" w:hAnsi="Times New Roman"/>
-          <w:sz w:val="24"/>
-          <w:szCs w:val="24"/>
-        </w:rPr>
-        <w:t>Student will then confirm update</w:t>
-      </w:r>
-    </w:p>
-    <w:p>
-      <w:pPr>
-        <w:pStyle w:val="Normal"/>
-        <w:bidi w:val="0"/>
-        <w:jc w:val="left"/>
-        <w:rPr/>
-      </w:pPr>
-      <w:r>
-        <w:rPr>
-          <w:rFonts w:cs="Times New Roman" w:ascii="Times New Roman" w:hAnsi="Times New Roman"/>
-          <w:sz w:val="24"/>
-          <w:szCs w:val="24"/>
-          <w:u w:val="single"/>
-        </w:rPr>
-        <w:t>Search by Location</w:t>
-      </w:r>
-    </w:p>
-    <w:p>
-      <w:pPr>
-        <w:pStyle w:val="ListParagraph"/>
-        <w:numPr>
-          <w:ilvl w:val="0"/>
-          <w:numId w:val="7"/>
-        </w:numPr>
-        <w:bidi w:val="0"/>
-        <w:jc w:val="left"/>
-        <w:rPr/>
-      </w:pPr>
-      <w:r>
-        <w:rPr>
-          <w:rFonts w:cs="Times New Roman" w:ascii="Times New Roman" w:hAnsi="Times New Roman"/>
-          <w:sz w:val="24"/>
-          <w:szCs w:val="24"/>
-        </w:rPr>
-        <w:t>Student will be prompted to enter a location</w:t>
-      </w:r>
-    </w:p>
-    <w:p>
-      <w:pPr>
-        <w:pStyle w:val="ListParagraph"/>
-        <w:numPr>
-          <w:ilvl w:val="0"/>
-          <w:numId w:val="7"/>
-        </w:numPr>
-        <w:bidi w:val="0"/>
-        <w:jc w:val="left"/>
-        <w:rPr/>
-      </w:pPr>
-      <w:r>
-        <w:rPr>
-          <w:rFonts w:cs="Times New Roman" w:ascii="Times New Roman" w:hAnsi="Times New Roman"/>
-          <w:sz w:val="24"/>
-          <w:szCs w:val="24"/>
-        </w:rPr>
-        <w:t>If the location exist, user will be given data logs pertaining to that location</w:t>
-      </w:r>
-    </w:p>
-    <w:p>
-      <w:pPr>
-        <w:pStyle w:val="Normal"/>
-        <w:bidi w:val="0"/>
-        <w:jc w:val="left"/>
-        <w:rPr/>
-      </w:pPr>
-      <w:r>
-        <w:rPr>
-          <w:rFonts w:cs="Times New Roman" w:ascii="Times New Roman" w:hAnsi="Times New Roman"/>
-          <w:sz w:val="24"/>
-          <w:szCs w:val="24"/>
-          <w:u w:val="single"/>
-        </w:rPr>
-        <w:t>Search by Electrical Output</w:t>
-      </w:r>
-    </w:p>
-    <w:p>
-      <w:pPr>
-        <w:pStyle w:val="ListParagraph"/>
-        <w:numPr>
-          <w:ilvl w:val="0"/>
-          <w:numId w:val="8"/>
-        </w:numPr>
-        <w:bidi w:val="0"/>
-        <w:jc w:val="left"/>
-        <w:rPr/>
-      </w:pPr>
-      <w:r>
-        <w:rPr>
-          <w:rFonts w:cs="Times New Roman" w:ascii="Times New Roman" w:hAnsi="Times New Roman"/>
-          <w:sz w:val="24"/>
-          <w:szCs w:val="24"/>
-        </w:rPr>
-        <w:t>Student will be prompted to enter a range of values for a electrical output</w:t>
-      </w:r>
-    </w:p>
-    <w:p>
-      <w:pPr>
-        <w:pStyle w:val="ListParagraph"/>
-        <w:numPr>
-          <w:ilvl w:val="0"/>
-          <w:numId w:val="8"/>
-        </w:numPr>
-        <w:bidi w:val="0"/>
-        <w:jc w:val="left"/>
-        <w:rPr/>
-      </w:pPr>
-      <w:r>
-        <w:rPr>
-          <w:rFonts w:cs="Times New Roman" w:ascii="Times New Roman" w:hAnsi="Times New Roman"/>
-          <w:sz w:val="24"/>
-          <w:szCs w:val="24"/>
-        </w:rPr>
-        <w:t>If it exists, the user will be given data logs with the entered electrical output values</w:t>
-      </w:r>
-    </w:p>
-    <w:p>
-      <w:pPr>
-        <w:pStyle w:val="Normal"/>
-        <w:bidi w:val="0"/>
-        <w:jc w:val="left"/>
-        <w:rPr/>
-      </w:pPr>
-      <w:r>
-        <w:rPr>
-          <w:rFonts w:cs="Times New Roman" w:ascii="Times New Roman" w:hAnsi="Times New Roman"/>
-          <w:sz w:val="24"/>
-          <w:szCs w:val="24"/>
-          <w:u w:val="single"/>
-        </w:rPr>
-        <w:t>Search by Reaction</w:t>
-      </w:r>
-    </w:p>
-    <w:p>
-      <w:pPr>
-        <w:pStyle w:val="ListParagraph"/>
-        <w:numPr>
-          <w:ilvl w:val="0"/>
-          <w:numId w:val="9"/>
-        </w:numPr>
-        <w:bidi w:val="0"/>
-        <w:jc w:val="left"/>
-        <w:rPr/>
-      </w:pPr>
-      <w:r>
-        <w:rPr>
-          <w:rFonts w:cs="Times New Roman" w:ascii="Times New Roman" w:hAnsi="Times New Roman"/>
-          <w:sz w:val="24"/>
-          <w:szCs w:val="24"/>
-        </w:rPr>
-        <w:t>Student will be prompted to enter keyword for reaction of microorganism</w:t>
-      </w:r>
-    </w:p>
-    <w:p>
-      <w:pPr>
-        <w:pStyle w:val="ListParagraph"/>
-        <w:numPr>
-          <w:ilvl w:val="0"/>
-          <w:numId w:val="9"/>
-        </w:numPr>
-        <w:bidi w:val="0"/>
-        <w:jc w:val="left"/>
-        <w:rPr/>
-      </w:pPr>
-      <w:r>
-        <w:rPr>
-          <w:rFonts w:cs="Times New Roman" w:ascii="Times New Roman" w:hAnsi="Times New Roman"/>
-          <w:sz w:val="24"/>
-          <w:szCs w:val="24"/>
-        </w:rPr>
-        <w:t>Student will then be given list of data logs with containing that reaction keyword</w:t>
-      </w:r>
-    </w:p>
-    <w:p>
-      <w:pPr>
-        <w:pStyle w:val="Normal"/>
-        <w:bidi w:val="0"/>
-        <w:jc w:val="left"/>
-        <w:rPr/>
-      </w:pPr>
-      <w:r>
-        <w:rPr>
-          <w:rFonts w:cs="Times New Roman" w:ascii="Times New Roman" w:hAnsi="Times New Roman"/>
-          <w:sz w:val="24"/>
-          <w:szCs w:val="24"/>
-          <w:u w:val="single"/>
-        </w:rPr>
-        <w:t>Search by Semester</w:t>
-      </w:r>
-    </w:p>
-    <w:p>
-      <w:pPr>
-        <w:pStyle w:val="ListParagraph"/>
-        <w:numPr>
-          <w:ilvl w:val="0"/>
-          <w:numId w:val="10"/>
-        </w:numPr>
-        <w:bidi w:val="0"/>
-        <w:jc w:val="left"/>
-        <w:rPr/>
-      </w:pPr>
-      <w:r>
-        <w:rPr>
-          <w:rFonts w:cs="Times New Roman" w:ascii="Times New Roman" w:hAnsi="Times New Roman"/>
-          <w:sz w:val="24"/>
-          <w:szCs w:val="24"/>
-        </w:rPr>
-        <w:t>Student will be prompted to enter year of semester</w:t>
-      </w:r>
-    </w:p>
-    <w:p>
-      <w:pPr>
-        <w:pStyle w:val="ListParagraph"/>
-        <w:numPr>
-          <w:ilvl w:val="0"/>
-          <w:numId w:val="10"/>
-        </w:numPr>
-        <w:bidi w:val="0"/>
-        <w:jc w:val="left"/>
-        <w:rPr/>
-      </w:pPr>
-      <w:r>
-        <w:rPr>
-          <w:rFonts w:cs="Times New Roman" w:ascii="Times New Roman" w:hAnsi="Times New Roman"/>
-          <w:sz w:val="24"/>
-          <w:szCs w:val="24"/>
-        </w:rPr>
-        <w:t>Student will be given semesters pertaining to entered year</w:t>
-      </w:r>
-    </w:p>
-    <w:p>
-      <w:pPr>
-        <w:pStyle w:val="Normal"/>
-        <w:bidi w:val="0"/>
-        <w:jc w:val="left"/>
-        <w:rPr/>
-      </w:pPr>
-      <w:r>
-        <w:rPr>
-          <w:rFonts w:cs="Times New Roman" w:ascii="Times New Roman" w:hAnsi="Times New Roman"/>
-          <w:sz w:val="24"/>
-          <w:szCs w:val="24"/>
-          <w:u w:val="single"/>
-        </w:rPr>
-        <w:t>Search by Type of Land</w:t>
-      </w:r>
-    </w:p>
-    <w:p>
-      <w:pPr>
-        <w:pStyle w:val="ListParagraph"/>
-        <w:numPr>
-          <w:ilvl w:val="0"/>
-          <w:numId w:val="11"/>
-        </w:numPr>
-        <w:bidi w:val="0"/>
-        <w:jc w:val="left"/>
-        <w:rPr/>
-      </w:pPr>
-      <w:r>
-        <w:rPr>
-          <w:rFonts w:cs="Times New Roman" w:ascii="Times New Roman" w:hAnsi="Times New Roman"/>
-          <w:sz w:val="24"/>
-          <w:szCs w:val="24"/>
-        </w:rPr>
-        <w:t>Student will be prompted to enter type of land</w:t>
-      </w:r>
-    </w:p>
-    <w:p>
-      <w:pPr>
-        <w:pStyle w:val="ListParagraph"/>
-        <w:numPr>
-          <w:ilvl w:val="0"/>
-          <w:numId w:val="11"/>
-        </w:numPr>
-        <w:bidi w:val="0"/>
-        <w:jc w:val="left"/>
-        <w:rPr/>
-      </w:pPr>
-      <w:r>
-        <w:rPr>
-          <w:rFonts w:cs="Times New Roman" w:ascii="Times New Roman" w:hAnsi="Times New Roman"/>
-          <w:sz w:val="24"/>
-          <w:szCs w:val="24"/>
-        </w:rPr>
-        <w:t>Student will be given list of types of land entered by user</w:t>
-      </w:r>
-    </w:p>
-    <w:p>
-      <w:pPr>
-        <w:pStyle w:val="Normal"/>
-        <w:bidi w:val="0"/>
-        <w:jc w:val="left"/>
-        <w:rPr/>
-      </w:pPr>
-      <w:r>
-        <w:rPr>
-          <w:rFonts w:cs="Times New Roman" w:ascii="Times New Roman" w:hAnsi="Times New Roman"/>
-          <w:sz w:val="24"/>
-          <w:szCs w:val="24"/>
-          <w:u w:val="single"/>
-        </w:rPr>
-        <w:t>Search by Student ID</w:t>
-      </w:r>
-    </w:p>
-    <w:p>
-      <w:pPr>
-        <w:pStyle w:val="ListParagraph"/>
-        <w:numPr>
-          <w:ilvl w:val="0"/>
-          <w:numId w:val="12"/>
-        </w:numPr>
-        <w:bidi w:val="0"/>
-        <w:jc w:val="left"/>
-        <w:rPr/>
-      </w:pPr>
-      <w:r>
-        <w:rPr>
-          <w:rFonts w:cs="Times New Roman" w:ascii="Times New Roman" w:hAnsi="Times New Roman"/>
-          <w:sz w:val="24"/>
-          <w:szCs w:val="24"/>
-        </w:rPr>
-        <w:t>Student will enter student ID</w:t>
-      </w:r>
-    </w:p>
-    <w:p>
-      <w:pPr>
-        <w:pStyle w:val="ListParagraph"/>
-        <w:numPr>
-          <w:ilvl w:val="0"/>
-          <w:numId w:val="12"/>
-        </w:numPr>
-        <w:bidi w:val="0"/>
-        <w:jc w:val="left"/>
-        <w:rPr/>
-      </w:pPr>
-      <w:r>
-        <w:rPr>
-          <w:rFonts w:cs="Times New Roman" w:ascii="Times New Roman" w:hAnsi="Times New Roman"/>
-          <w:sz w:val="24"/>
-          <w:szCs w:val="24"/>
-        </w:rPr>
-        <w:t>If valid, data logs entered by that student ID will be displayed</w:t>
-      </w:r>
-    </w:p>
-    <w:p>
-      <w:pPr>
-        <w:pStyle w:val="Normal"/>
-        <w:bidi w:val="0"/>
-        <w:jc w:val="left"/>
-        <w:rPr/>
-      </w:pPr>
-      <w:r>
-        <w:rPr>
-          <w:rFonts w:cs="Times New Roman" w:ascii="Times New Roman" w:hAnsi="Times New Roman"/>
-          <w:sz w:val="24"/>
-          <w:szCs w:val="24"/>
-          <w:u w:val="single"/>
-        </w:rPr>
-        <w:t>Search by Campus</w:t>
-      </w:r>
-    </w:p>
-    <w:p>
-      <w:pPr>
-        <w:pStyle w:val="ListParagraph"/>
-        <w:numPr>
-          <w:ilvl w:val="0"/>
-          <w:numId w:val="13"/>
-        </w:numPr>
-        <w:bidi w:val="0"/>
-        <w:jc w:val="left"/>
-        <w:rPr/>
-      </w:pPr>
-      <w:r>
-        <w:rPr>
-          <w:rFonts w:cs="Times New Roman" w:ascii="Times New Roman" w:hAnsi="Times New Roman"/>
-          <w:sz w:val="24"/>
-          <w:szCs w:val="24"/>
-        </w:rPr>
-        <w:t>Student will enter name of campus</w:t>
-      </w:r>
-    </w:p>
-    <w:p>
-      <w:pPr>
-        <w:pStyle w:val="ListParagraph"/>
-        <w:numPr>
-          <w:ilvl w:val="0"/>
-          <w:numId w:val="13"/>
-        </w:numPr>
-        <w:bidi w:val="0"/>
-        <w:jc w:val="left"/>
-        <w:rPr/>
-      </w:pPr>
-      <w:r>
-        <w:rPr>
-          <w:rFonts w:cs="Times New Roman" w:ascii="Times New Roman" w:hAnsi="Times New Roman"/>
-          <w:sz w:val="24"/>
-          <w:szCs w:val="24"/>
-        </w:rPr>
-        <w:t>List of data logs located in that campus will be returned</w:t>
-      </w:r>
-    </w:p>
-    <w:p>
-      <w:pPr>
-        <w:pStyle w:val="Normal"/>
-        <w:bidi w:val="0"/>
-        <w:jc w:val="left"/>
-        <w:rPr/>
-      </w:pPr>
-      <w:r>
-        <w:rPr>
-          <w:rFonts w:cs="Times New Roman" w:ascii="Times New Roman" w:hAnsi="Times New Roman"/>
-          <w:sz w:val="24"/>
-          <w:szCs w:val="24"/>
-          <w:u w:val="single"/>
-        </w:rPr>
-        <w:t>Search by Soil type</w:t>
-      </w:r>
-    </w:p>
-    <w:p>
-      <w:pPr>
-        <w:pStyle w:val="ListParagraph"/>
-        <w:numPr>
-          <w:ilvl w:val="0"/>
-          <w:numId w:val="14"/>
-        </w:numPr>
-        <w:bidi w:val="0"/>
-        <w:jc w:val="left"/>
-        <w:rPr/>
-      </w:pPr>
-      <w:r>
-        <w:rPr>
-          <w:rFonts w:cs="Times New Roman" w:ascii="Times New Roman" w:hAnsi="Times New Roman"/>
-          <w:sz w:val="24"/>
-          <w:szCs w:val="24"/>
-        </w:rPr>
-        <w:t xml:space="preserve">Student will enter name of soil </w:t>
-      </w:r>
-    </w:p>
-    <w:p>
-      <w:pPr>
-        <w:pStyle w:val="ListParagraph"/>
-        <w:numPr>
-          <w:ilvl w:val="0"/>
-          <w:numId w:val="14"/>
-        </w:numPr>
-        <w:bidi w:val="0"/>
-        <w:jc w:val="left"/>
-        <w:rPr/>
-      </w:pPr>
-      <w:r>
-        <w:rPr>
-          <w:rFonts w:cs="Times New Roman" w:ascii="Times New Roman" w:hAnsi="Times New Roman"/>
-          <w:sz w:val="24"/>
-          <w:szCs w:val="24"/>
-        </w:rPr>
-        <w:t>Data logs that contain entered soil will be returned</w:t>
-      </w:r>
-    </w:p>
-    <w:p>
-      <w:pPr>
-        <w:pStyle w:val="Normal"/>
-        <w:bidi w:val="0"/>
-        <w:jc w:val="left"/>
-        <w:rPr>
-          <w:rFonts w:ascii="Times New Roman" w:hAnsi="Times New Roman" w:cs="Times New Roman"/>
-          <w:sz w:val="24"/>
-          <w:szCs w:val="24"/>
-        </w:rPr>
-      </w:pPr>
-      <w:r>
-        <w:rPr>
-          <w:rFonts w:cs="Times New Roman" w:ascii="Times New Roman" w:hAnsi="Times New Roman"/>
-          <w:sz w:val="24"/>
-          <w:szCs w:val="24"/>
-        </w:rPr>
-      </w:r>
-    </w:p>
-    <w:p>
-      <w:pPr>
-        <w:pStyle w:val="Normal"/>
-        <w:bidi w:val="0"/>
-        <w:jc w:val="left"/>
-        <w:rPr/>
-      </w:pPr>
-      <w:r>
-        <w:rPr>
-          <w:rFonts w:cs="Times New Roman" w:ascii="Times New Roman" w:hAnsi="Times New Roman"/>
-          <w:b/>
-          <w:bCs/>
-          <w:sz w:val="24"/>
-          <w:szCs w:val="24"/>
-        </w:rPr>
-        <w:t>Professor</w:t>
-      </w:r>
-    </w:p>
-    <w:p>
-      <w:pPr>
-        <w:pStyle w:val="Normal"/>
-        <w:bidi w:val="0"/>
-        <w:jc w:val="left"/>
-        <w:rPr/>
-      </w:pPr>
-      <w:r>
-        <w:rPr>
-          <w:rFonts w:cs="Times New Roman" w:ascii="Times New Roman" w:hAnsi="Times New Roman"/>
-          <w:sz w:val="24"/>
-          <w:szCs w:val="24"/>
-          <w:u w:val="single"/>
-        </w:rPr>
-        <w:t>Insert</w:t>
-      </w:r>
-    </w:p>
-    <w:p>
-      <w:pPr>
-        <w:pStyle w:val="ListParagraph"/>
-        <w:numPr>
-          <w:ilvl w:val="0"/>
-          <w:numId w:val="15"/>
-        </w:numPr>
-        <w:bidi w:val="0"/>
-        <w:jc w:val="left"/>
-        <w:rPr/>
-      </w:pPr>
-      <w:r>
-        <w:rPr>
-          <w:rFonts w:cs="Times New Roman" w:ascii="Times New Roman" w:hAnsi="Times New Roman"/>
-          <w:sz w:val="24"/>
-          <w:szCs w:val="24"/>
-        </w:rPr>
-        <w:t>Professor can add new Class ID</w:t>
-      </w:r>
-    </w:p>
-    <w:p>
-      <w:pPr>
-        <w:pStyle w:val="ListParagraph"/>
-        <w:numPr>
-          <w:ilvl w:val="0"/>
-          <w:numId w:val="15"/>
-        </w:numPr>
-        <w:bidi w:val="0"/>
-        <w:jc w:val="left"/>
-        <w:rPr/>
-      </w:pPr>
-      <w:r>
-        <w:rPr>
-          <w:rFonts w:cs="Times New Roman" w:ascii="Times New Roman" w:hAnsi="Times New Roman"/>
-          <w:sz w:val="24"/>
-          <w:szCs w:val="24"/>
-        </w:rPr>
-        <w:t>Professor will name new class</w:t>
-      </w:r>
-    </w:p>
-    <w:p>
-      <w:pPr>
-        <w:pStyle w:val="ListParagraph"/>
-        <w:numPr>
-          <w:ilvl w:val="0"/>
-          <w:numId w:val="15"/>
-        </w:numPr>
-        <w:bidi w:val="0"/>
-        <w:jc w:val="left"/>
-        <w:rPr/>
-      </w:pPr>
-      <w:r>
-        <w:rPr>
-          <w:rFonts w:cs="Times New Roman" w:ascii="Times New Roman" w:hAnsi="Times New Roman"/>
-          <w:sz w:val="24"/>
-          <w:szCs w:val="24"/>
-        </w:rPr>
-        <w:t>Professor will confirm creation</w:t>
-      </w:r>
-    </w:p>
-    <w:p>
-      <w:pPr>
-        <w:pStyle w:val="Normal"/>
-        <w:bidi w:val="0"/>
-        <w:jc w:val="left"/>
-        <w:rPr/>
-      </w:pPr>
-      <w:r>
-        <w:rPr>
-          <w:rFonts w:cs="Times New Roman" w:ascii="Times New Roman" w:hAnsi="Times New Roman"/>
-          <w:sz w:val="24"/>
-          <w:szCs w:val="24"/>
-          <w:u w:val="single"/>
-        </w:rPr>
-        <w:t>Delete</w:t>
-      </w:r>
-    </w:p>
-    <w:p>
-      <w:pPr>
-        <w:pStyle w:val="ListParagraph"/>
-        <w:numPr>
-          <w:ilvl w:val="0"/>
-          <w:numId w:val="16"/>
-        </w:numPr>
-        <w:bidi w:val="0"/>
-        <w:jc w:val="left"/>
-        <w:rPr/>
-      </w:pPr>
-      <w:r>
-        <w:rPr>
-          <w:rFonts w:cs="Times New Roman" w:ascii="Times New Roman" w:hAnsi="Times New Roman"/>
-          <w:sz w:val="24"/>
-          <w:szCs w:val="24"/>
-        </w:rPr>
-        <w:t>Professor will click on class</w:t>
-      </w:r>
-    </w:p>
-    <w:p>
-      <w:pPr>
-        <w:pStyle w:val="ListParagraph"/>
-        <w:numPr>
-          <w:ilvl w:val="0"/>
-          <w:numId w:val="16"/>
-        </w:numPr>
-        <w:bidi w:val="0"/>
-        <w:jc w:val="left"/>
-        <w:rPr/>
-      </w:pPr>
-      <w:r>
-        <w:rPr>
-          <w:rFonts w:cs="Times New Roman" w:ascii="Times New Roman" w:hAnsi="Times New Roman"/>
-          <w:sz w:val="24"/>
-          <w:szCs w:val="24"/>
-        </w:rPr>
-        <w:t>Professor will be prompted to confirm deletion</w:t>
-      </w:r>
-    </w:p>
-    <w:p>
-      <w:pPr>
-        <w:pStyle w:val="ListParagraph"/>
-        <w:numPr>
-          <w:ilvl w:val="0"/>
-          <w:numId w:val="16"/>
-        </w:numPr>
-        <w:bidi w:val="0"/>
-        <w:jc w:val="left"/>
-        <w:rPr/>
-      </w:pPr>
-      <w:r>
-        <w:rPr>
-          <w:rFonts w:cs="Times New Roman" w:ascii="Times New Roman" w:hAnsi="Times New Roman"/>
-          <w:sz w:val="24"/>
-          <w:szCs w:val="24"/>
-        </w:rPr>
-        <w:t>Professor will then delete class if they confirm</w:t>
-      </w:r>
-    </w:p>
-    <w:p>
-      <w:pPr>
-        <w:pStyle w:val="Normal"/>
-        <w:bidi w:val="0"/>
-        <w:jc w:val="left"/>
-        <w:rPr/>
-      </w:pPr>
-      <w:r>
-        <w:rPr>
-          <w:rFonts w:cs="Times New Roman" w:ascii="Times New Roman" w:hAnsi="Times New Roman"/>
-          <w:sz w:val="24"/>
-          <w:szCs w:val="24"/>
-          <w:u w:val="single"/>
-        </w:rPr>
-        <w:t>Update</w:t>
-      </w:r>
-    </w:p>
-    <w:p>
-      <w:pPr>
-        <w:pStyle w:val="ListParagraph"/>
-        <w:numPr>
-          <w:ilvl w:val="0"/>
-          <w:numId w:val="3"/>
-        </w:numPr>
-        <w:bidi w:val="0"/>
-        <w:jc w:val="left"/>
-        <w:rPr/>
-      </w:pPr>
-      <w:r>
-        <w:rPr>
-          <w:rFonts w:cs="Times New Roman" w:ascii="Times New Roman" w:hAnsi="Times New Roman"/>
-          <w:sz w:val="24"/>
-          <w:szCs w:val="24"/>
-        </w:rPr>
-        <w:t>Professor will choose which class to update</w:t>
-      </w:r>
-    </w:p>
-    <w:p>
-      <w:pPr>
-        <w:pStyle w:val="ListParagraph"/>
-        <w:numPr>
-          <w:ilvl w:val="0"/>
-          <w:numId w:val="3"/>
-        </w:numPr>
-        <w:bidi w:val="0"/>
-        <w:jc w:val="left"/>
-        <w:rPr/>
-      </w:pPr>
-      <w:r>
-        <w:rPr>
-          <w:rFonts w:cs="Times New Roman" w:ascii="Times New Roman" w:hAnsi="Times New Roman"/>
-          <w:sz w:val="24"/>
-          <w:szCs w:val="24"/>
-        </w:rPr>
-        <w:t>Professor can then change the name of the class</w:t>
-      </w:r>
-    </w:p>
-    <w:p>
-      <w:pPr>
-        <w:pStyle w:val="ListParagraph"/>
-        <w:numPr>
-          <w:ilvl w:val="0"/>
-          <w:numId w:val="3"/>
-        </w:numPr>
-        <w:bidi w:val="0"/>
         <w:spacing w:before="0" w:after="160"/>
         <w:contextualSpacing/>
         <w:jc w:val="left"/>
@@ -3438,7 +3438,11 @@
         </w:rPr>
       </w:pPr>
       <w:r>
-        <w:rPr/>
+        <w:rPr>
+          <w:rFonts w:cs="Times New Roman" w:ascii="Times New Roman" w:hAnsi="Times New Roman"/>
+          <w:sz w:val="24"/>
+          <w:szCs w:val="24"/>
+        </w:rPr>
       </w:r>
     </w:p>
     <w:p>
@@ -3455,12 +3459,20 @@
         </w:rPr>
       </w:pPr>
       <w:r>
-        <w:rPr/>
+        <w:rPr>
+          <w:rFonts w:cs="Times New Roman" w:ascii="Times New Roman" w:hAnsi="Times New Roman"/>
+          <w:sz w:val="24"/>
+          <w:szCs w:val="24"/>
+        </w:rPr>
       </w:r>
     </w:p>
     <w:p>
       <w:pPr>
         <w:pStyle w:val="Heading3"/>
+        <w:numPr>
+          <w:ilvl w:val="2"/>
+          <w:numId w:val="2"/>
+        </w:numPr>
         <w:rPr/>
       </w:pPr>
       <w:r>
@@ -3490,6 +3502,10 @@
     <w:p>
       <w:pPr>
         <w:pStyle w:val="Heading3"/>
+        <w:numPr>
+          <w:ilvl w:val="2"/>
+          <w:numId w:val="2"/>
+        </w:numPr>
         <w:rPr/>
       </w:pPr>
       <w:r>
@@ -3580,12 +3596,6 @@
           <w:bCs/>
         </w:rPr>
         <w:tab/>
-      </w:r>
-      <w:r>
-        <w:rPr>
-          <w:b/>
-          <w:bCs/>
-        </w:rPr>
         <w:t>Members responsible for task: Andrew Samuel (lead), Ary Hernandez, Jacquelyn Johnson</w:t>
       </w:r>
     </w:p>
@@ -3636,12 +3646,6 @@
           <w:bCs/>
         </w:rPr>
         <w:tab/>
-      </w:r>
-      <w:r>
-        <w:rPr>
-          <w:b/>
-          <w:bCs/>
-        </w:rPr>
         <w:t>Members responsible for task: Jacquelyn Johnson (lead), Ary Hernandez, Andrew Samuel</w:t>
       </w:r>
     </w:p>
@@ -3923,6 +3927,98 @@
   <w:abstractNum w:abstractNumId="3">
     <w:lvl w:ilvl="0">
       <w:start w:val="1"/>
+      <w:numFmt w:val="none"/>
+      <w:suff w:val="nothing"/>
+      <w:lvlText w:val=""/>
+      <w:lvlJc w:val="left"/>
+      <w:pPr>
+        <w:ind w:left="0" w:hanging="0"/>
+      </w:pPr>
+    </w:lvl>
+    <w:lvl w:ilvl="1">
+      <w:start w:val="1"/>
+      <w:numFmt w:val="none"/>
+      <w:suff w:val="nothing"/>
+      <w:lvlText w:val=""/>
+      <w:lvlJc w:val="left"/>
+      <w:pPr>
+        <w:ind w:left="0" w:hanging="0"/>
+      </w:pPr>
+    </w:lvl>
+    <w:lvl w:ilvl="2">
+      <w:start w:val="1"/>
+      <w:numFmt w:val="none"/>
+      <w:suff w:val="nothing"/>
+      <w:lvlText w:val=""/>
+      <w:lvlJc w:val="left"/>
+      <w:pPr>
+        <w:ind w:left="0" w:hanging="0"/>
+      </w:pPr>
+    </w:lvl>
+    <w:lvl w:ilvl="3">
+      <w:start w:val="1"/>
+      <w:numFmt w:val="none"/>
+      <w:suff w:val="nothing"/>
+      <w:lvlText w:val=""/>
+      <w:lvlJc w:val="left"/>
+      <w:pPr>
+        <w:ind w:left="0" w:hanging="0"/>
+      </w:pPr>
+    </w:lvl>
+    <w:lvl w:ilvl="4">
+      <w:start w:val="1"/>
+      <w:numFmt w:val="none"/>
+      <w:suff w:val="nothing"/>
+      <w:lvlText w:val=""/>
+      <w:lvlJc w:val="left"/>
+      <w:pPr>
+        <w:ind w:left="0" w:hanging="0"/>
+      </w:pPr>
+    </w:lvl>
+    <w:lvl w:ilvl="5">
+      <w:start w:val="1"/>
+      <w:numFmt w:val="none"/>
+      <w:suff w:val="nothing"/>
+      <w:lvlText w:val=""/>
+      <w:lvlJc w:val="left"/>
+      <w:pPr>
+        <w:ind w:left="0" w:hanging="0"/>
+      </w:pPr>
+    </w:lvl>
+    <w:lvl w:ilvl="6">
+      <w:start w:val="1"/>
+      <w:numFmt w:val="none"/>
+      <w:suff w:val="nothing"/>
+      <w:lvlText w:val=""/>
+      <w:lvlJc w:val="left"/>
+      <w:pPr>
+        <w:ind w:left="0" w:hanging="0"/>
+      </w:pPr>
+    </w:lvl>
+    <w:lvl w:ilvl="7">
+      <w:start w:val="1"/>
+      <w:numFmt w:val="none"/>
+      <w:suff w:val="nothing"/>
+      <w:lvlText w:val=""/>
+      <w:lvlJc w:val="left"/>
+      <w:pPr>
+        <w:ind w:left="0" w:hanging="0"/>
+      </w:pPr>
+    </w:lvl>
+    <w:lvl w:ilvl="8">
+      <w:start w:val="1"/>
+      <w:numFmt w:val="none"/>
+      <w:suff w:val="nothing"/>
+      <w:lvlText w:val=""/>
+      <w:lvlJc w:val="left"/>
+      <w:pPr>
+        <w:ind w:left="0" w:hanging="0"/>
+      </w:pPr>
+    </w:lvl>
+  </w:abstractNum>
+  <w:abstractNum w:abstractNumId="4">
+    <w:lvl w:ilvl="0">
+      <w:start w:val="1"/>
       <w:numFmt w:val="decimal"/>
       <w:lvlText w:val="%1."/>
       <w:lvlJc w:val="left"/>
@@ -4003,7 +4099,7 @@
       </w:pPr>
     </w:lvl>
   </w:abstractNum>
-  <w:abstractNum w:abstractNumId="4">
+  <w:abstractNum w:abstractNumId="5">
     <w:lvl w:ilvl="0">
       <w:start w:val="1"/>
       <w:numFmt w:val="decimal"/>
@@ -4086,7 +4182,7 @@
       </w:pPr>
     </w:lvl>
   </w:abstractNum>
-  <w:abstractNum w:abstractNumId="5">
+  <w:abstractNum w:abstractNumId="6">
     <w:lvl w:ilvl="0">
       <w:start w:val="1"/>
       <w:numFmt w:val="decimal"/>
@@ -4169,7 +4265,7 @@
       </w:pPr>
     </w:lvl>
   </w:abstractNum>
-  <w:abstractNum w:abstractNumId="6">
+  <w:abstractNum w:abstractNumId="7">
     <w:lvl w:ilvl="0">
       <w:start w:val="1"/>
       <w:numFmt w:val="decimal"/>
@@ -4252,7 +4348,7 @@
       </w:pPr>
     </w:lvl>
   </w:abstractNum>
-  <w:abstractNum w:abstractNumId="7">
+  <w:abstractNum w:abstractNumId="8">
     <w:lvl w:ilvl="0">
       <w:start w:val="1"/>
       <w:numFmt w:val="decimal"/>
@@ -4335,7 +4431,7 @@
       </w:pPr>
     </w:lvl>
   </w:abstractNum>
-  <w:abstractNum w:abstractNumId="8">
+  <w:abstractNum w:abstractNumId="9">
     <w:lvl w:ilvl="0">
       <w:start w:val="1"/>
       <w:numFmt w:val="decimal"/>
@@ -4418,7 +4514,7 @@
       </w:pPr>
     </w:lvl>
   </w:abstractNum>
-  <w:abstractNum w:abstractNumId="9">
+  <w:abstractNum w:abstractNumId="10">
     <w:lvl w:ilvl="0">
       <w:start w:val="1"/>
       <w:numFmt w:val="decimal"/>
@@ -4501,7 +4597,7 @@
       </w:pPr>
     </w:lvl>
   </w:abstractNum>
-  <w:abstractNum w:abstractNumId="10">
+  <w:abstractNum w:abstractNumId="11">
     <w:lvl w:ilvl="0">
       <w:start w:val="1"/>
       <w:numFmt w:val="decimal"/>
@@ -4584,7 +4680,7 @@
       </w:pPr>
     </w:lvl>
   </w:abstractNum>
-  <w:abstractNum w:abstractNumId="11">
+  <w:abstractNum w:abstractNumId="12">
     <w:lvl w:ilvl="0">
       <w:start w:val="1"/>
       <w:numFmt w:val="decimal"/>
@@ -4667,7 +4763,7 @@
       </w:pPr>
     </w:lvl>
   </w:abstractNum>
-  <w:abstractNum w:abstractNumId="12">
+  <w:abstractNum w:abstractNumId="13">
     <w:lvl w:ilvl="0">
       <w:start w:val="1"/>
       <w:numFmt w:val="decimal"/>
@@ -4750,7 +4846,7 @@
       </w:pPr>
     </w:lvl>
   </w:abstractNum>
-  <w:abstractNum w:abstractNumId="13">
+  <w:abstractNum w:abstractNumId="14">
     <w:lvl w:ilvl="0">
       <w:start w:val="1"/>
       <w:numFmt w:val="decimal"/>
@@ -4833,7 +4929,7 @@
       </w:pPr>
     </w:lvl>
   </w:abstractNum>
-  <w:abstractNum w:abstractNumId="14">
+  <w:abstractNum w:abstractNumId="15">
     <w:lvl w:ilvl="0">
       <w:start w:val="1"/>
       <w:numFmt w:val="decimal"/>
@@ -4916,7 +5012,7 @@
       </w:pPr>
     </w:lvl>
   </w:abstractNum>
-  <w:abstractNum w:abstractNumId="15">
+  <w:abstractNum w:abstractNumId="16">
     <w:lvl w:ilvl="0">
       <w:start w:val="1"/>
       <w:numFmt w:val="decimal"/>
@@ -4999,7 +5095,7 @@
       </w:pPr>
     </w:lvl>
   </w:abstractNum>
-  <w:abstractNum w:abstractNumId="16">
+  <w:abstractNum w:abstractNumId="17">
     <w:lvl w:ilvl="0">
       <w:start w:val="1"/>
       <w:numFmt w:val="decimal"/>
@@ -5129,6 +5225,9 @@
   </w:num>
   <w:num w:numId="16">
     <w:abstractNumId w:val="16"/>
+  </w:num>
+  <w:num w:numId="17">
+    <w:abstractNumId w:val="17"/>
   </w:num>
 </w:numbering>
 </file>

</xml_diff>

<commit_message>
updated phase2Report with major user views and most recent ER diagram .png files
</commit_message>
<xml_diff>
--- a/phase2Report.docx
+++ b/phase2Report.docx
@@ -550,1779 +550,15 @@
     </w:p>
     <w:p>
       <w:pPr>
-        <w:pStyle w:val="Normal"/>
-        <w:bidi w:val="0"/>
-        <w:jc w:val="center"/>
-        <w:rPr>
-          <w:rFonts w:ascii="Times New Roman" w:hAnsi="Times New Roman" w:cs="Times New Roman"/>
-          <w:sz w:val="24"/>
-          <w:szCs w:val="24"/>
-        </w:rPr>
-      </w:pPr>
-      <w:r>
-        <w:rPr>
-          <w:rFonts w:cs="Times New Roman" w:ascii="Times New Roman" w:hAnsi="Times New Roman"/>
-          <w:sz w:val="24"/>
-          <w:szCs w:val="24"/>
-        </w:rPr>
-      </w:r>
-    </w:p>
-    <w:tbl>
-      <w:tblPr>
-        <w:tblStyle w:val="ListTable4"/>
-        <w:tblW w:w="3750" w:type="pct"/>
-        <w:jc w:val="left"/>
-        <w:tblInd w:w="1125" w:type="dxa"/>
-        <w:tblCellMar>
-          <w:top w:w="0" w:type="dxa"/>
-          <w:left w:w="108" w:type="dxa"/>
-          <w:bottom w:w="0" w:type="dxa"/>
-          <w:right w:w="108" w:type="dxa"/>
-        </w:tblCellMar>
-        <w:tblLook w:val="04a0" w:noVBand="1" w:noHBand="0" w:lastColumn="0" w:firstColumn="1" w:lastRow="0" w:firstRow="1"/>
-      </w:tblPr>
-      <w:tblGrid>
-        <w:gridCol w:w="2046"/>
-        <w:gridCol w:w="1454"/>
-        <w:gridCol w:w="3979"/>
-      </w:tblGrid>
-      <w:tr>
-        <w:trPr>
-          <w:trHeight w:val="384" w:hRule="atLeast"/>
-          <w:cnfStyle w:val="100000000000" w:firstRow="1" w:lastRow="0" w:firstColumn="0" w:lastColumn="0" w:oddVBand="0" w:evenVBand="0" w:oddHBand="0" w:evenHBand="0" w:firstRowFirstColumn="0" w:firstRowLastColumn="0" w:lastRowFirstColumn="0" w:lastRowLastColumn="0"/>
-        </w:trPr>
-        <w:tc>
-          <w:tcPr>
-            <w:tcW w:w="2046" w:type="dxa"/>
-            <w:cnfStyle w:val="001000000000" w:firstRow="0" w:lastRow="0" w:firstColumn="1" w:lastColumn="0" w:oddVBand="0" w:evenVBand="0" w:oddHBand="0" w:evenHBand="0" w:firstRowFirstColumn="0" w:firstRowLastColumn="0" w:lastRowFirstColumn="0" w:lastRowLastColumn="0"/>
-            <w:tcBorders>
-              <w:top w:val="single" w:sz="4" w:space="0" w:color="000000"/>
-              <w:left w:val="single" w:sz="4" w:space="0" w:color="000000"/>
-              <w:bottom w:val="single" w:sz="4" w:space="0" w:color="000000"/>
-              <w:right w:val="single" w:sz="4" w:space="0" w:color="000000"/>
-            </w:tcBorders>
-            <w:shd w:color="auto" w:fill="000000" w:themeFill="text1" w:val="clear"/>
-          </w:tcPr>
-          <w:p>
-            <w:pPr>
-              <w:pStyle w:val="Normal"/>
-              <w:bidi w:val="0"/>
-              <w:spacing w:lineRule="auto" w:line="240" w:before="0" w:after="0"/>
-              <w:jc w:val="left"/>
-              <w:rPr>
-                <w:rFonts w:ascii="Times New Roman" w:hAnsi="Times New Roman" w:eastAsia="" w:cs="Times New Roman" w:eastAsiaTheme="minorEastAsia"/>
-                <w:b/>
-                <w:b/>
-                <w:bCs/>
-                <w:color w:val="auto"/>
-                <w:sz w:val="24"/>
-                <w:szCs w:val="24"/>
-              </w:rPr>
-            </w:pPr>
-            <w:r>
-              <w:rPr>
-                <w:rFonts w:eastAsia="" w:cs="Times New Roman" w:eastAsiaTheme="minorEastAsia" w:ascii="Times New Roman" w:hAnsi="Times New Roman"/>
-                <w:b/>
-                <w:bCs/>
-                <w:color w:val="auto"/>
-                <w:sz w:val="24"/>
-                <w:szCs w:val="24"/>
-              </w:rPr>
-            </w:r>
-          </w:p>
-        </w:tc>
-        <w:tc>
-          <w:tcPr>
-            <w:tcW w:w="1454" w:type="dxa"/>
-            <w:tcBorders>
-              <w:top w:val="single" w:sz="4" w:space="0" w:color="000000"/>
-              <w:left w:val="single" w:sz="4" w:space="0" w:color="000000"/>
-              <w:bottom w:val="single" w:sz="4" w:space="0" w:color="000000"/>
-              <w:right w:val="single" w:sz="4" w:space="0" w:color="000000"/>
-            </w:tcBorders>
-            <w:shd w:color="auto" w:fill="000000" w:themeFill="text1" w:val="clear"/>
-          </w:tcPr>
-          <w:p>
-            <w:pPr>
-              <w:pStyle w:val="Normal"/>
-              <w:bidi w:val="0"/>
-              <w:spacing w:lineRule="auto" w:line="240" w:before="0" w:after="0"/>
-              <w:jc w:val="center"/>
-              <w:cnfStyle w:val="100000000000" w:firstRow="1" w:lastRow="0" w:firstColumn="0" w:lastColumn="0" w:oddVBand="0" w:evenVBand="0" w:oddHBand="0" w:evenHBand="0" w:firstRowFirstColumn="0" w:firstRowLastColumn="0" w:lastRowFirstColumn="0" w:lastRowLastColumn="0"/>
-              <w:rPr>
-                <w:b/>
-                <w:b/>
-                <w:bCs/>
-                <w:color w:val="FFFFFF" w:themeColor="background1"/>
-              </w:rPr>
-            </w:pPr>
-            <w:r>
-              <w:rPr>
-                <w:rFonts w:eastAsia="" w:cs="Times New Roman" w:ascii="Times New Roman" w:hAnsi="Times New Roman" w:eastAsiaTheme="minorEastAsia"/>
-                <w:b/>
-                <w:bCs/>
-                <w:color w:val="auto" w:themeColor="background1"/>
-                <w:sz w:val="24"/>
-                <w:szCs w:val="24"/>
-              </w:rPr>
-              <w:t>Student</w:t>
-            </w:r>
-          </w:p>
-        </w:tc>
-        <w:tc>
-          <w:tcPr>
-            <w:tcW w:w="3979" w:type="dxa"/>
-            <w:tcBorders>
-              <w:top w:val="single" w:sz="4" w:space="0" w:color="000000"/>
-              <w:left w:val="single" w:sz="4" w:space="0" w:color="000000"/>
-              <w:bottom w:val="single" w:sz="4" w:space="0" w:color="000000"/>
-              <w:right w:val="single" w:sz="4" w:space="0" w:color="000000"/>
-            </w:tcBorders>
-            <w:shd w:color="auto" w:fill="000000" w:themeFill="text1" w:val="clear"/>
-          </w:tcPr>
-          <w:p>
-            <w:pPr>
-              <w:pStyle w:val="Normal"/>
-              <w:bidi w:val="0"/>
-              <w:spacing w:lineRule="auto" w:line="240" w:before="0" w:after="0"/>
-              <w:jc w:val="center"/>
-              <w:cnfStyle w:val="100000000000" w:firstRow="1" w:lastRow="0" w:firstColumn="0" w:lastColumn="0" w:oddVBand="0" w:evenVBand="0" w:oddHBand="0" w:evenHBand="0" w:firstRowFirstColumn="0" w:firstRowLastColumn="0" w:lastRowFirstColumn="0" w:lastRowLastColumn="0"/>
-              <w:rPr>
-                <w:b/>
-                <w:b/>
-                <w:bCs/>
-                <w:color w:val="FFFFFF" w:themeColor="background1"/>
-              </w:rPr>
-            </w:pPr>
-            <w:r>
-              <w:rPr>
-                <w:rFonts w:eastAsia="" w:cs="Times New Roman" w:ascii="Times New Roman" w:hAnsi="Times New Roman" w:eastAsiaTheme="minorEastAsia"/>
-                <w:b/>
-                <w:bCs/>
-                <w:color w:val="auto" w:themeColor="background1"/>
-                <w:sz w:val="24"/>
-                <w:szCs w:val="24"/>
-              </w:rPr>
-              <w:t>Professor</w:t>
-            </w:r>
-          </w:p>
-        </w:tc>
-      </w:tr>
-      <w:tr>
-        <w:trPr>
-          <w:trHeight w:val="384" w:hRule="atLeast"/>
-          <w:cnfStyle w:val="000000100000" w:firstRow="0" w:lastRow="0" w:firstColumn="0" w:lastColumn="0" w:oddVBand="0" w:evenVBand="0" w:oddHBand="1" w:evenHBand="0" w:firstRowFirstColumn="0" w:firstRowLastColumn="0" w:lastRowFirstColumn="0" w:lastRowLastColumn="0"/>
-        </w:trPr>
-        <w:tc>
-          <w:tcPr>
-            <w:tcW w:w="2046" w:type="dxa"/>
-            <w:cnfStyle w:val="001000000000" w:firstRow="0" w:lastRow="0" w:firstColumn="1" w:lastColumn="0" w:oddVBand="0" w:evenVBand="0" w:oddHBand="0" w:evenHBand="0" w:firstRowFirstColumn="0" w:firstRowLastColumn="0" w:lastRowFirstColumn="0" w:lastRowLastColumn="0"/>
-            <w:tcBorders/>
-            <w:shd w:color="auto" w:fill="CCCCCC" w:themeFill="text1" w:themeFillTint="33" w:val="clear"/>
-          </w:tcPr>
-          <w:p>
-            <w:pPr>
-              <w:pStyle w:val="Normal"/>
-              <w:bidi w:val="0"/>
-              <w:spacing w:lineRule="auto" w:line="240" w:before="0" w:after="0"/>
-              <w:jc w:val="left"/>
-              <w:rPr>
-                <w:b/>
-                <w:b/>
-                <w:bCs/>
-              </w:rPr>
-            </w:pPr>
-            <w:r>
-              <w:rPr>
-                <w:rFonts w:eastAsia="" w:cs="Times New Roman" w:ascii="Times New Roman" w:hAnsi="Times New Roman" w:eastAsiaTheme="minorEastAsia"/>
-                <w:b/>
-                <w:bCs/>
-                <w:sz w:val="24"/>
-                <w:szCs w:val="24"/>
-              </w:rPr>
-              <w:t>State ID</w:t>
-            </w:r>
-          </w:p>
-        </w:tc>
-        <w:tc>
-          <w:tcPr>
-            <w:tcW w:w="1454" w:type="dxa"/>
-            <w:tcBorders/>
-            <w:shd w:color="auto" w:fill="CCCCCC" w:themeFill="text1" w:themeFillTint="33" w:val="clear"/>
-          </w:tcPr>
-          <w:p>
-            <w:pPr>
-              <w:pStyle w:val="Normal"/>
-              <w:bidi w:val="0"/>
-              <w:spacing w:lineRule="auto" w:line="240" w:before="0" w:after="0"/>
-              <w:jc w:val="center"/>
-              <w:cnfStyle w:val="000000100000" w:firstRow="0" w:lastRow="0" w:firstColumn="0" w:lastColumn="0" w:oddVBand="0" w:evenVBand="0" w:oddHBand="1" w:evenHBand="0" w:firstRowFirstColumn="0" w:firstRowLastColumn="0" w:lastRowFirstColumn="0" w:lastRowLastColumn="0"/>
-              <w:rPr>
-                <w:rFonts w:ascii="Times New Roman" w:hAnsi="Times New Roman" w:eastAsia="" w:cs="Times New Roman" w:eastAsiaTheme="minorEastAsia"/>
-                <w:sz w:val="24"/>
-                <w:szCs w:val="24"/>
-              </w:rPr>
-            </w:pPr>
-            <w:r>
-              <w:rPr>
-                <w:rFonts w:eastAsia="" w:cs="Times New Roman" w:eastAsiaTheme="minorEastAsia" w:ascii="Times New Roman" w:hAnsi="Times New Roman"/>
-                <w:sz w:val="24"/>
-                <w:szCs w:val="24"/>
-              </w:rPr>
-            </w:r>
-          </w:p>
-        </w:tc>
-        <w:tc>
-          <w:tcPr>
-            <w:tcW w:w="3979" w:type="dxa"/>
-            <w:tcBorders/>
-            <w:shd w:color="auto" w:fill="CCCCCC" w:themeFill="text1" w:themeFillTint="33" w:val="clear"/>
-          </w:tcPr>
-          <w:p>
-            <w:pPr>
-              <w:pStyle w:val="Normal"/>
-              <w:bidi w:val="0"/>
-              <w:spacing w:lineRule="auto" w:line="240" w:before="0" w:after="0"/>
-              <w:jc w:val="center"/>
-              <w:cnfStyle w:val="000000100000" w:firstRow="0" w:lastRow="0" w:firstColumn="0" w:lastColumn="0" w:oddVBand="0" w:evenVBand="0" w:oddHBand="1" w:evenHBand="0" w:firstRowFirstColumn="0" w:firstRowLastColumn="0" w:lastRowFirstColumn="0" w:lastRowLastColumn="0"/>
-              <w:rPr>
-                <w:rFonts w:ascii="Times New Roman" w:hAnsi="Times New Roman" w:eastAsia="" w:cs="Times New Roman" w:eastAsiaTheme="minorEastAsia"/>
-                <w:sz w:val="24"/>
-                <w:szCs w:val="24"/>
-              </w:rPr>
-            </w:pPr>
-            <w:r>
-              <w:rPr>
-                <w:rFonts w:eastAsia="" w:cs="Times New Roman" w:eastAsiaTheme="minorEastAsia" w:ascii="Times New Roman" w:hAnsi="Times New Roman"/>
-                <w:sz w:val="24"/>
-                <w:szCs w:val="24"/>
-              </w:rPr>
-            </w:r>
-          </w:p>
-        </w:tc>
-      </w:tr>
-      <w:tr>
-        <w:trPr>
-          <w:trHeight w:val="384" w:hRule="atLeast"/>
-        </w:trPr>
-        <w:tc>
-          <w:tcPr>
-            <w:tcW w:w="2046" w:type="dxa"/>
-            <w:cnfStyle w:val="001000000000" w:firstRow="0" w:lastRow="0" w:firstColumn="1" w:lastColumn="0" w:oddVBand="0" w:evenVBand="0" w:oddHBand="0" w:evenHBand="0" w:firstRowFirstColumn="0" w:firstRowLastColumn="0" w:lastRowFirstColumn="0" w:lastRowLastColumn="0"/>
-            <w:tcBorders/>
-            <w:shd w:fill="auto" w:val="clear"/>
-          </w:tcPr>
-          <w:p>
-            <w:pPr>
-              <w:pStyle w:val="Normal"/>
-              <w:bidi w:val="0"/>
-              <w:spacing w:lineRule="auto" w:line="240" w:before="0" w:after="0"/>
-              <w:jc w:val="left"/>
-              <w:rPr>
-                <w:b/>
-                <w:b/>
-                <w:bCs/>
-              </w:rPr>
-            </w:pPr>
-            <w:r>
-              <w:rPr>
-                <w:rFonts w:eastAsia="" w:cs="Times New Roman" w:ascii="Times New Roman" w:hAnsi="Times New Roman" w:eastAsiaTheme="minorEastAsia"/>
-                <w:b/>
-                <w:bCs/>
-                <w:sz w:val="24"/>
-                <w:szCs w:val="24"/>
-              </w:rPr>
-              <w:t>University ID</w:t>
-            </w:r>
-          </w:p>
-        </w:tc>
-        <w:tc>
-          <w:tcPr>
-            <w:tcW w:w="1454" w:type="dxa"/>
-            <w:tcBorders/>
-            <w:shd w:fill="auto" w:val="clear"/>
-          </w:tcPr>
-          <w:p>
-            <w:pPr>
-              <w:pStyle w:val="Normal"/>
-              <w:bidi w:val="0"/>
-              <w:spacing w:lineRule="auto" w:line="240" w:before="0" w:after="0"/>
-              <w:jc w:val="center"/>
-              <w:cnfStyle w:val="000000000000" w:firstRow="0" w:lastRow="0" w:firstColumn="0" w:lastColumn="0" w:oddVBand="0" w:evenVBand="0" w:oddHBand="0" w:evenHBand="0" w:firstRowFirstColumn="0" w:firstRowLastColumn="0" w:lastRowFirstColumn="0" w:lastRowLastColumn="0"/>
-              <w:rPr>
-                <w:rFonts w:ascii="Times New Roman" w:hAnsi="Times New Roman" w:eastAsia="" w:cs="Times New Roman" w:eastAsiaTheme="minorEastAsia"/>
-                <w:sz w:val="24"/>
-                <w:szCs w:val="24"/>
-              </w:rPr>
-            </w:pPr>
-            <w:r>
-              <w:rPr>
-                <w:rFonts w:eastAsia="" w:cs="Times New Roman" w:eastAsiaTheme="minorEastAsia" w:ascii="Times New Roman" w:hAnsi="Times New Roman"/>
-                <w:sz w:val="24"/>
-                <w:szCs w:val="24"/>
-              </w:rPr>
-            </w:r>
-          </w:p>
-        </w:tc>
-        <w:tc>
-          <w:tcPr>
-            <w:tcW w:w="3979" w:type="dxa"/>
-            <w:tcBorders/>
-            <w:shd w:fill="auto" w:val="clear"/>
-          </w:tcPr>
-          <w:p>
-            <w:pPr>
-              <w:pStyle w:val="Normal"/>
-              <w:bidi w:val="0"/>
-              <w:spacing w:lineRule="auto" w:line="240" w:before="0" w:after="0"/>
-              <w:jc w:val="center"/>
-              <w:cnfStyle w:val="000000000000" w:firstRow="0" w:lastRow="0" w:firstColumn="0" w:lastColumn="0" w:oddVBand="0" w:evenVBand="0" w:oddHBand="0" w:evenHBand="0" w:firstRowFirstColumn="0" w:firstRowLastColumn="0" w:lastRowFirstColumn="0" w:lastRowLastColumn="0"/>
-              <w:rPr/>
-            </w:pPr>
-            <w:r>
-              <w:rPr>
-                <w:rFonts w:eastAsia="" w:cs="Times New Roman" w:ascii="Times New Roman" w:hAnsi="Times New Roman" w:eastAsiaTheme="minorEastAsia"/>
-                <w:sz w:val="24"/>
-                <w:szCs w:val="24"/>
-              </w:rPr>
-              <w:t>X</w:t>
-            </w:r>
-          </w:p>
-        </w:tc>
-      </w:tr>
-      <w:tr>
-        <w:trPr>
-          <w:trHeight w:val="384" w:hRule="atLeast"/>
-          <w:cnfStyle w:val="000000100000" w:firstRow="0" w:lastRow="0" w:firstColumn="0" w:lastColumn="0" w:oddVBand="0" w:evenVBand="0" w:oddHBand="1" w:evenHBand="0" w:firstRowFirstColumn="0" w:firstRowLastColumn="0" w:lastRowFirstColumn="0" w:lastRowLastColumn="0"/>
-        </w:trPr>
-        <w:tc>
-          <w:tcPr>
-            <w:tcW w:w="2046" w:type="dxa"/>
-            <w:cnfStyle w:val="001000000000" w:firstRow="0" w:lastRow="0" w:firstColumn="1" w:lastColumn="0" w:oddVBand="0" w:evenVBand="0" w:oddHBand="0" w:evenHBand="0" w:firstRowFirstColumn="0" w:firstRowLastColumn="0" w:lastRowFirstColumn="0" w:lastRowLastColumn="0"/>
-            <w:tcBorders/>
-            <w:shd w:color="auto" w:fill="CCCCCC" w:themeFill="text1" w:themeFillTint="33" w:val="clear"/>
-          </w:tcPr>
-          <w:p>
-            <w:pPr>
-              <w:pStyle w:val="Normal"/>
-              <w:bidi w:val="0"/>
-              <w:spacing w:lineRule="auto" w:line="240" w:before="0" w:after="0"/>
-              <w:jc w:val="left"/>
-              <w:rPr>
-                <w:b/>
-                <w:b/>
-                <w:bCs/>
-              </w:rPr>
-            </w:pPr>
-            <w:r>
-              <w:rPr>
-                <w:rFonts w:eastAsia="" w:cs="Times New Roman" w:ascii="Times New Roman" w:hAnsi="Times New Roman" w:eastAsiaTheme="minorEastAsia"/>
-                <w:b/>
-                <w:bCs/>
-                <w:sz w:val="24"/>
-                <w:szCs w:val="24"/>
-              </w:rPr>
-              <w:t>State name</w:t>
-            </w:r>
-          </w:p>
-        </w:tc>
-        <w:tc>
-          <w:tcPr>
-            <w:tcW w:w="1454" w:type="dxa"/>
-            <w:tcBorders/>
-            <w:shd w:color="auto" w:fill="CCCCCC" w:themeFill="text1" w:themeFillTint="33" w:val="clear"/>
-          </w:tcPr>
-          <w:p>
-            <w:pPr>
-              <w:pStyle w:val="Normal"/>
-              <w:bidi w:val="0"/>
-              <w:spacing w:lineRule="auto" w:line="240" w:before="0" w:after="0"/>
-              <w:jc w:val="center"/>
-              <w:cnfStyle w:val="000000100000" w:firstRow="0" w:lastRow="0" w:firstColumn="0" w:lastColumn="0" w:oddVBand="0" w:evenVBand="0" w:oddHBand="1" w:evenHBand="0" w:firstRowFirstColumn="0" w:firstRowLastColumn="0" w:lastRowFirstColumn="0" w:lastRowLastColumn="0"/>
-              <w:rPr/>
-            </w:pPr>
-            <w:r>
-              <w:rPr>
-                <w:rFonts w:eastAsia="" w:cs="Times New Roman" w:ascii="Times New Roman" w:hAnsi="Times New Roman" w:eastAsiaTheme="minorEastAsia"/>
-                <w:sz w:val="24"/>
-                <w:szCs w:val="24"/>
-              </w:rPr>
-              <w:t>X</w:t>
-            </w:r>
-          </w:p>
-        </w:tc>
-        <w:tc>
-          <w:tcPr>
-            <w:tcW w:w="3979" w:type="dxa"/>
-            <w:tcBorders/>
-            <w:shd w:color="auto" w:fill="CCCCCC" w:themeFill="text1" w:themeFillTint="33" w:val="clear"/>
-          </w:tcPr>
-          <w:p>
-            <w:pPr>
-              <w:pStyle w:val="Normal"/>
-              <w:bidi w:val="0"/>
-              <w:spacing w:lineRule="auto" w:line="240" w:before="0" w:after="0"/>
-              <w:jc w:val="center"/>
-              <w:cnfStyle w:val="000000100000" w:firstRow="0" w:lastRow="0" w:firstColumn="0" w:lastColumn="0" w:oddVBand="0" w:evenVBand="0" w:oddHBand="1" w:evenHBand="0" w:firstRowFirstColumn="0" w:firstRowLastColumn="0" w:lastRowFirstColumn="0" w:lastRowLastColumn="0"/>
-              <w:rPr/>
-            </w:pPr>
-            <w:r>
-              <w:rPr>
-                <w:rFonts w:eastAsia="" w:cs="Times New Roman" w:ascii="Times New Roman" w:hAnsi="Times New Roman" w:eastAsiaTheme="minorEastAsia"/>
-                <w:sz w:val="24"/>
-                <w:szCs w:val="24"/>
-              </w:rPr>
-              <w:t>X</w:t>
-            </w:r>
-          </w:p>
-        </w:tc>
-      </w:tr>
-      <w:tr>
-        <w:trPr>
-          <w:trHeight w:val="384" w:hRule="atLeast"/>
-        </w:trPr>
-        <w:tc>
-          <w:tcPr>
-            <w:tcW w:w="2046" w:type="dxa"/>
-            <w:cnfStyle w:val="001000000000" w:firstRow="0" w:lastRow="0" w:firstColumn="1" w:lastColumn="0" w:oddVBand="0" w:evenVBand="0" w:oddHBand="0" w:evenHBand="0" w:firstRowFirstColumn="0" w:firstRowLastColumn="0" w:lastRowFirstColumn="0" w:lastRowLastColumn="0"/>
-            <w:tcBorders/>
-            <w:shd w:fill="auto" w:val="clear"/>
-          </w:tcPr>
-          <w:p>
-            <w:pPr>
-              <w:pStyle w:val="Normal"/>
-              <w:bidi w:val="0"/>
-              <w:spacing w:lineRule="auto" w:line="240" w:before="0" w:after="0"/>
-              <w:jc w:val="left"/>
-              <w:rPr>
-                <w:b/>
-                <w:b/>
-                <w:bCs/>
-              </w:rPr>
-            </w:pPr>
-            <w:r>
-              <w:rPr>
-                <w:rFonts w:eastAsia="" w:cs="Times New Roman" w:ascii="Times New Roman" w:hAnsi="Times New Roman" w:eastAsiaTheme="minorEastAsia"/>
-                <w:b/>
-                <w:bCs/>
-                <w:sz w:val="24"/>
-                <w:szCs w:val="24"/>
-              </w:rPr>
-              <w:t>Campus ID</w:t>
-            </w:r>
-          </w:p>
-        </w:tc>
-        <w:tc>
-          <w:tcPr>
-            <w:tcW w:w="1454" w:type="dxa"/>
-            <w:tcBorders/>
-            <w:shd w:fill="auto" w:val="clear"/>
-          </w:tcPr>
-          <w:p>
-            <w:pPr>
-              <w:pStyle w:val="Normal"/>
-              <w:bidi w:val="0"/>
-              <w:spacing w:lineRule="auto" w:line="240" w:before="0" w:after="0"/>
-              <w:jc w:val="center"/>
-              <w:cnfStyle w:val="000000000000" w:firstRow="0" w:lastRow="0" w:firstColumn="0" w:lastColumn="0" w:oddVBand="0" w:evenVBand="0" w:oddHBand="0" w:evenHBand="0" w:firstRowFirstColumn="0" w:firstRowLastColumn="0" w:lastRowFirstColumn="0" w:lastRowLastColumn="0"/>
-              <w:rPr>
-                <w:rFonts w:ascii="Times New Roman" w:hAnsi="Times New Roman" w:eastAsia="" w:cs="Times New Roman" w:eastAsiaTheme="minorEastAsia"/>
-                <w:sz w:val="24"/>
-                <w:szCs w:val="24"/>
-              </w:rPr>
-            </w:pPr>
-            <w:r>
-              <w:rPr>
-                <w:rFonts w:eastAsia="" w:cs="Times New Roman" w:eastAsiaTheme="minorEastAsia" w:ascii="Times New Roman" w:hAnsi="Times New Roman"/>
-                <w:sz w:val="24"/>
-                <w:szCs w:val="24"/>
-              </w:rPr>
-            </w:r>
-          </w:p>
-        </w:tc>
-        <w:tc>
-          <w:tcPr>
-            <w:tcW w:w="3979" w:type="dxa"/>
-            <w:tcBorders/>
-            <w:shd w:fill="auto" w:val="clear"/>
-          </w:tcPr>
-          <w:p>
-            <w:pPr>
-              <w:pStyle w:val="Normal"/>
-              <w:bidi w:val="0"/>
-              <w:spacing w:lineRule="auto" w:line="240" w:before="0" w:after="0"/>
-              <w:jc w:val="center"/>
-              <w:cnfStyle w:val="000000000000" w:firstRow="0" w:lastRow="0" w:firstColumn="0" w:lastColumn="0" w:oddVBand="0" w:evenVBand="0" w:oddHBand="0" w:evenHBand="0" w:firstRowFirstColumn="0" w:firstRowLastColumn="0" w:lastRowFirstColumn="0" w:lastRowLastColumn="0"/>
-              <w:rPr/>
-            </w:pPr>
-            <w:r>
-              <w:rPr>
-                <w:rFonts w:eastAsia="" w:cs="Times New Roman" w:ascii="Times New Roman" w:hAnsi="Times New Roman" w:eastAsiaTheme="minorEastAsia"/>
-                <w:sz w:val="24"/>
-                <w:szCs w:val="24"/>
-              </w:rPr>
-              <w:t>X</w:t>
-            </w:r>
-          </w:p>
-        </w:tc>
-      </w:tr>
-      <w:tr>
-        <w:trPr>
-          <w:trHeight w:val="384" w:hRule="atLeast"/>
-          <w:cnfStyle w:val="000000100000" w:firstRow="0" w:lastRow="0" w:firstColumn="0" w:lastColumn="0" w:oddVBand="0" w:evenVBand="0" w:oddHBand="1" w:evenHBand="0" w:firstRowFirstColumn="0" w:firstRowLastColumn="0" w:lastRowFirstColumn="0" w:lastRowLastColumn="0"/>
-        </w:trPr>
-        <w:tc>
-          <w:tcPr>
-            <w:tcW w:w="2046" w:type="dxa"/>
-            <w:cnfStyle w:val="001000000000" w:firstRow="0" w:lastRow="0" w:firstColumn="1" w:lastColumn="0" w:oddVBand="0" w:evenVBand="0" w:oddHBand="0" w:evenHBand="0" w:firstRowFirstColumn="0" w:firstRowLastColumn="0" w:lastRowFirstColumn="0" w:lastRowLastColumn="0"/>
-            <w:tcBorders/>
-            <w:shd w:color="auto" w:fill="CCCCCC" w:themeFill="text1" w:themeFillTint="33" w:val="clear"/>
-          </w:tcPr>
-          <w:p>
-            <w:pPr>
-              <w:pStyle w:val="Normal"/>
-              <w:bidi w:val="0"/>
-              <w:spacing w:lineRule="auto" w:line="240" w:before="0" w:after="0"/>
-              <w:jc w:val="left"/>
-              <w:rPr>
-                <w:b/>
-                <w:b/>
-                <w:bCs/>
-              </w:rPr>
-            </w:pPr>
-            <w:r>
-              <w:rPr>
-                <w:rFonts w:eastAsia="" w:cs="Times New Roman" w:ascii="Times New Roman" w:hAnsi="Times New Roman" w:eastAsiaTheme="minorEastAsia"/>
-                <w:b/>
-                <w:bCs/>
-                <w:sz w:val="24"/>
-                <w:szCs w:val="24"/>
-              </w:rPr>
-              <w:t>Class ID</w:t>
-            </w:r>
-          </w:p>
-        </w:tc>
-        <w:tc>
-          <w:tcPr>
-            <w:tcW w:w="1454" w:type="dxa"/>
-            <w:tcBorders/>
-            <w:shd w:color="auto" w:fill="CCCCCC" w:themeFill="text1" w:themeFillTint="33" w:val="clear"/>
-          </w:tcPr>
-          <w:p>
-            <w:pPr>
-              <w:pStyle w:val="Normal"/>
-              <w:bidi w:val="0"/>
-              <w:spacing w:lineRule="auto" w:line="240" w:before="0" w:after="0"/>
-              <w:jc w:val="center"/>
-              <w:cnfStyle w:val="000000100000" w:firstRow="0" w:lastRow="0" w:firstColumn="0" w:lastColumn="0" w:oddVBand="0" w:evenVBand="0" w:oddHBand="1" w:evenHBand="0" w:firstRowFirstColumn="0" w:firstRowLastColumn="0" w:lastRowFirstColumn="0" w:lastRowLastColumn="0"/>
-              <w:rPr/>
-            </w:pPr>
-            <w:r>
-              <w:rPr>
-                <w:rFonts w:eastAsia="" w:cs="Times New Roman" w:ascii="Times New Roman" w:hAnsi="Times New Roman" w:eastAsiaTheme="minorEastAsia"/>
-                <w:sz w:val="24"/>
-                <w:szCs w:val="24"/>
-              </w:rPr>
-              <w:t>X</w:t>
-            </w:r>
-          </w:p>
-        </w:tc>
-        <w:tc>
-          <w:tcPr>
-            <w:tcW w:w="3979" w:type="dxa"/>
-            <w:tcBorders/>
-            <w:shd w:color="auto" w:fill="CCCCCC" w:themeFill="text1" w:themeFillTint="33" w:val="clear"/>
-          </w:tcPr>
-          <w:p>
-            <w:pPr>
-              <w:pStyle w:val="Normal"/>
-              <w:bidi w:val="0"/>
-              <w:spacing w:lineRule="auto" w:line="240" w:before="0" w:after="0"/>
-              <w:jc w:val="center"/>
-              <w:cnfStyle w:val="000000100000" w:firstRow="0" w:lastRow="0" w:firstColumn="0" w:lastColumn="0" w:oddVBand="0" w:evenVBand="0" w:oddHBand="1" w:evenHBand="0" w:firstRowFirstColumn="0" w:firstRowLastColumn="0" w:lastRowFirstColumn="0" w:lastRowLastColumn="0"/>
-              <w:rPr/>
-            </w:pPr>
-            <w:r>
-              <w:rPr>
-                <w:rFonts w:eastAsia="" w:cs="Times New Roman" w:ascii="Times New Roman" w:hAnsi="Times New Roman" w:eastAsiaTheme="minorEastAsia"/>
-                <w:sz w:val="24"/>
-                <w:szCs w:val="24"/>
-              </w:rPr>
-              <w:t>X</w:t>
-            </w:r>
-          </w:p>
-        </w:tc>
-      </w:tr>
-      <w:tr>
-        <w:trPr>
-          <w:trHeight w:val="384" w:hRule="atLeast"/>
-        </w:trPr>
-        <w:tc>
-          <w:tcPr>
-            <w:tcW w:w="2046" w:type="dxa"/>
-            <w:cnfStyle w:val="001000000000" w:firstRow="0" w:lastRow="0" w:firstColumn="1" w:lastColumn="0" w:oddVBand="0" w:evenVBand="0" w:oddHBand="0" w:evenHBand="0" w:firstRowFirstColumn="0" w:firstRowLastColumn="0" w:lastRowFirstColumn="0" w:lastRowLastColumn="0"/>
-            <w:tcBorders/>
-            <w:shd w:fill="auto" w:val="clear"/>
-          </w:tcPr>
-          <w:p>
-            <w:pPr>
-              <w:pStyle w:val="Normal"/>
-              <w:bidi w:val="0"/>
-              <w:spacing w:lineRule="auto" w:line="240" w:before="0" w:after="0"/>
-              <w:jc w:val="left"/>
-              <w:rPr>
-                <w:b/>
-                <w:b/>
-                <w:bCs/>
-              </w:rPr>
-            </w:pPr>
-            <w:r>
-              <w:rPr>
-                <w:rFonts w:eastAsia="" w:cs="Times New Roman" w:ascii="Times New Roman" w:hAnsi="Times New Roman" w:eastAsiaTheme="minorEastAsia"/>
-                <w:b/>
-                <w:bCs/>
-                <w:sz w:val="24"/>
-                <w:szCs w:val="24"/>
-              </w:rPr>
-              <w:t>Professor ID</w:t>
-            </w:r>
-          </w:p>
-        </w:tc>
-        <w:tc>
-          <w:tcPr>
-            <w:tcW w:w="1454" w:type="dxa"/>
-            <w:tcBorders/>
-            <w:shd w:fill="auto" w:val="clear"/>
-          </w:tcPr>
-          <w:p>
-            <w:pPr>
-              <w:pStyle w:val="Normal"/>
-              <w:bidi w:val="0"/>
-              <w:spacing w:lineRule="auto" w:line="240" w:before="0" w:after="0"/>
-              <w:jc w:val="center"/>
-              <w:cnfStyle w:val="000000000000" w:firstRow="0" w:lastRow="0" w:firstColumn="0" w:lastColumn="0" w:oddVBand="0" w:evenVBand="0" w:oddHBand="0" w:evenHBand="0" w:firstRowFirstColumn="0" w:firstRowLastColumn="0" w:lastRowFirstColumn="0" w:lastRowLastColumn="0"/>
-              <w:rPr>
-                <w:rFonts w:ascii="Times New Roman" w:hAnsi="Times New Roman" w:eastAsia="" w:cs="Times New Roman" w:eastAsiaTheme="minorEastAsia"/>
-                <w:sz w:val="24"/>
-                <w:szCs w:val="24"/>
-              </w:rPr>
-            </w:pPr>
-            <w:r>
-              <w:rPr>
-                <w:rFonts w:eastAsia="" w:cs="Times New Roman" w:eastAsiaTheme="minorEastAsia" w:ascii="Times New Roman" w:hAnsi="Times New Roman"/>
-                <w:sz w:val="24"/>
-                <w:szCs w:val="24"/>
-              </w:rPr>
-            </w:r>
-          </w:p>
-        </w:tc>
-        <w:tc>
-          <w:tcPr>
-            <w:tcW w:w="3979" w:type="dxa"/>
-            <w:tcBorders/>
-            <w:shd w:fill="auto" w:val="clear"/>
-          </w:tcPr>
-          <w:p>
-            <w:pPr>
-              <w:pStyle w:val="Normal"/>
-              <w:bidi w:val="0"/>
-              <w:spacing w:lineRule="auto" w:line="240" w:before="0" w:after="0"/>
-              <w:jc w:val="center"/>
-              <w:cnfStyle w:val="000000000000" w:firstRow="0" w:lastRow="0" w:firstColumn="0" w:lastColumn="0" w:oddVBand="0" w:evenVBand="0" w:oddHBand="0" w:evenHBand="0" w:firstRowFirstColumn="0" w:firstRowLastColumn="0" w:lastRowFirstColumn="0" w:lastRowLastColumn="0"/>
-              <w:rPr/>
-            </w:pPr>
-            <w:r>
-              <w:rPr>
-                <w:rFonts w:eastAsia="" w:cs="Times New Roman" w:ascii="Times New Roman" w:hAnsi="Times New Roman" w:eastAsiaTheme="minorEastAsia"/>
-                <w:sz w:val="24"/>
-                <w:szCs w:val="24"/>
-              </w:rPr>
-              <w:t>X</w:t>
-            </w:r>
-          </w:p>
-        </w:tc>
-      </w:tr>
-      <w:tr>
-        <w:trPr>
-          <w:trHeight w:val="384" w:hRule="atLeast"/>
-          <w:cnfStyle w:val="000000100000" w:firstRow="0" w:lastRow="0" w:firstColumn="0" w:lastColumn="0" w:oddVBand="0" w:evenVBand="0" w:oddHBand="1" w:evenHBand="0" w:firstRowFirstColumn="0" w:firstRowLastColumn="0" w:lastRowFirstColumn="0" w:lastRowLastColumn="0"/>
-        </w:trPr>
-        <w:tc>
-          <w:tcPr>
-            <w:tcW w:w="2046" w:type="dxa"/>
-            <w:cnfStyle w:val="001000000000" w:firstRow="0" w:lastRow="0" w:firstColumn="1" w:lastColumn="0" w:oddVBand="0" w:evenVBand="0" w:oddHBand="0" w:evenHBand="0" w:firstRowFirstColumn="0" w:firstRowLastColumn="0" w:lastRowFirstColumn="0" w:lastRowLastColumn="0"/>
-            <w:tcBorders/>
-            <w:shd w:color="auto" w:fill="CCCCCC" w:themeFill="text1" w:themeFillTint="33" w:val="clear"/>
-          </w:tcPr>
-          <w:p>
-            <w:pPr>
-              <w:pStyle w:val="Normal"/>
-              <w:bidi w:val="0"/>
-              <w:spacing w:lineRule="auto" w:line="240" w:before="0" w:after="0"/>
-              <w:jc w:val="left"/>
-              <w:rPr>
-                <w:b/>
-                <w:b/>
-                <w:bCs/>
-              </w:rPr>
-            </w:pPr>
-            <w:r>
-              <w:rPr>
-                <w:rFonts w:eastAsia="" w:cs="Times New Roman" w:ascii="Times New Roman" w:hAnsi="Times New Roman" w:eastAsiaTheme="minorEastAsia"/>
-                <w:b/>
-                <w:bCs/>
-                <w:sz w:val="24"/>
-                <w:szCs w:val="24"/>
-              </w:rPr>
-              <w:t>Campus name</w:t>
-            </w:r>
-          </w:p>
-        </w:tc>
-        <w:tc>
-          <w:tcPr>
-            <w:tcW w:w="1454" w:type="dxa"/>
-            <w:tcBorders/>
-            <w:shd w:color="auto" w:fill="CCCCCC" w:themeFill="text1" w:themeFillTint="33" w:val="clear"/>
-          </w:tcPr>
-          <w:p>
-            <w:pPr>
-              <w:pStyle w:val="Normal"/>
-              <w:bidi w:val="0"/>
-              <w:spacing w:lineRule="auto" w:line="240" w:before="0" w:after="0"/>
-              <w:jc w:val="center"/>
-              <w:cnfStyle w:val="000000100000" w:firstRow="0" w:lastRow="0" w:firstColumn="0" w:lastColumn="0" w:oddVBand="0" w:evenVBand="0" w:oddHBand="1" w:evenHBand="0" w:firstRowFirstColumn="0" w:firstRowLastColumn="0" w:lastRowFirstColumn="0" w:lastRowLastColumn="0"/>
-              <w:rPr/>
-            </w:pPr>
-            <w:r>
-              <w:rPr>
-                <w:rFonts w:eastAsia="" w:cs="Times New Roman" w:ascii="Times New Roman" w:hAnsi="Times New Roman" w:eastAsiaTheme="minorEastAsia"/>
-                <w:sz w:val="24"/>
-                <w:szCs w:val="24"/>
-              </w:rPr>
-              <w:t>X</w:t>
-            </w:r>
-          </w:p>
-        </w:tc>
-        <w:tc>
-          <w:tcPr>
-            <w:tcW w:w="3979" w:type="dxa"/>
-            <w:tcBorders/>
-            <w:shd w:color="auto" w:fill="CCCCCC" w:themeFill="text1" w:themeFillTint="33" w:val="clear"/>
-          </w:tcPr>
-          <w:p>
-            <w:pPr>
-              <w:pStyle w:val="Normal"/>
-              <w:bidi w:val="0"/>
-              <w:spacing w:lineRule="auto" w:line="240" w:before="0" w:after="0"/>
-              <w:jc w:val="center"/>
-              <w:cnfStyle w:val="000000100000" w:firstRow="0" w:lastRow="0" w:firstColumn="0" w:lastColumn="0" w:oddVBand="0" w:evenVBand="0" w:oddHBand="1" w:evenHBand="0" w:firstRowFirstColumn="0" w:firstRowLastColumn="0" w:lastRowFirstColumn="0" w:lastRowLastColumn="0"/>
-              <w:rPr/>
-            </w:pPr>
-            <w:r>
-              <w:rPr>
-                <w:rFonts w:eastAsia="" w:cs="Times New Roman" w:ascii="Times New Roman" w:hAnsi="Times New Roman" w:eastAsiaTheme="minorEastAsia"/>
-                <w:sz w:val="24"/>
-                <w:szCs w:val="24"/>
-              </w:rPr>
-              <w:t>X</w:t>
-            </w:r>
-          </w:p>
-        </w:tc>
-      </w:tr>
-      <w:tr>
-        <w:trPr>
-          <w:trHeight w:val="384" w:hRule="atLeast"/>
-        </w:trPr>
-        <w:tc>
-          <w:tcPr>
-            <w:tcW w:w="2046" w:type="dxa"/>
-            <w:cnfStyle w:val="001000000000" w:firstRow="0" w:lastRow="0" w:firstColumn="1" w:lastColumn="0" w:oddVBand="0" w:evenVBand="0" w:oddHBand="0" w:evenHBand="0" w:firstRowFirstColumn="0" w:firstRowLastColumn="0" w:lastRowFirstColumn="0" w:lastRowLastColumn="0"/>
-            <w:tcBorders/>
-            <w:shd w:fill="auto" w:val="clear"/>
-          </w:tcPr>
-          <w:p>
-            <w:pPr>
-              <w:pStyle w:val="Normal"/>
-              <w:bidi w:val="0"/>
-              <w:spacing w:lineRule="auto" w:line="240" w:before="0" w:after="0"/>
-              <w:jc w:val="left"/>
-              <w:rPr>
-                <w:b/>
-                <w:b/>
-                <w:bCs/>
-              </w:rPr>
-            </w:pPr>
-            <w:r>
-              <w:rPr>
-                <w:rFonts w:eastAsia="" w:cs="Times New Roman" w:ascii="Times New Roman" w:hAnsi="Times New Roman" w:eastAsiaTheme="minorEastAsia"/>
-                <w:b/>
-                <w:bCs/>
-                <w:sz w:val="24"/>
-                <w:szCs w:val="24"/>
-              </w:rPr>
-              <w:t>Professor name</w:t>
-            </w:r>
-          </w:p>
-        </w:tc>
-        <w:tc>
-          <w:tcPr>
-            <w:tcW w:w="1454" w:type="dxa"/>
-            <w:tcBorders/>
-            <w:shd w:fill="auto" w:val="clear"/>
-          </w:tcPr>
-          <w:p>
-            <w:pPr>
-              <w:pStyle w:val="Normal"/>
-              <w:bidi w:val="0"/>
-              <w:spacing w:lineRule="auto" w:line="240" w:before="0" w:after="0"/>
-              <w:jc w:val="center"/>
-              <w:cnfStyle w:val="000000000000" w:firstRow="0" w:lastRow="0" w:firstColumn="0" w:lastColumn="0" w:oddVBand="0" w:evenVBand="0" w:oddHBand="0" w:evenHBand="0" w:firstRowFirstColumn="0" w:firstRowLastColumn="0" w:lastRowFirstColumn="0" w:lastRowLastColumn="0"/>
-              <w:rPr/>
-            </w:pPr>
-            <w:r>
-              <w:rPr>
-                <w:rFonts w:eastAsia="" w:cs="Times New Roman" w:ascii="Times New Roman" w:hAnsi="Times New Roman" w:eastAsiaTheme="minorEastAsia"/>
-                <w:sz w:val="24"/>
-                <w:szCs w:val="24"/>
-              </w:rPr>
-              <w:t>X</w:t>
-            </w:r>
-          </w:p>
-        </w:tc>
-        <w:tc>
-          <w:tcPr>
-            <w:tcW w:w="3979" w:type="dxa"/>
-            <w:tcBorders/>
-            <w:shd w:fill="auto" w:val="clear"/>
-          </w:tcPr>
-          <w:p>
-            <w:pPr>
-              <w:pStyle w:val="Normal"/>
-              <w:bidi w:val="0"/>
-              <w:spacing w:lineRule="auto" w:line="240" w:before="0" w:after="0"/>
-              <w:jc w:val="center"/>
-              <w:cnfStyle w:val="000000000000" w:firstRow="0" w:lastRow="0" w:firstColumn="0" w:lastColumn="0" w:oddVBand="0" w:evenVBand="0" w:oddHBand="0" w:evenHBand="0" w:firstRowFirstColumn="0" w:firstRowLastColumn="0" w:lastRowFirstColumn="0" w:lastRowLastColumn="0"/>
-              <w:rPr/>
-            </w:pPr>
-            <w:r>
-              <w:rPr>
-                <w:rFonts w:eastAsia="" w:cs="Times New Roman" w:ascii="Times New Roman" w:hAnsi="Times New Roman" w:eastAsiaTheme="minorEastAsia"/>
-                <w:sz w:val="24"/>
-                <w:szCs w:val="24"/>
-              </w:rPr>
-              <w:t>X</w:t>
-            </w:r>
-          </w:p>
-        </w:tc>
-      </w:tr>
-      <w:tr>
-        <w:trPr>
-          <w:trHeight w:val="384" w:hRule="atLeast"/>
-          <w:cnfStyle w:val="000000100000" w:firstRow="0" w:lastRow="0" w:firstColumn="0" w:lastColumn="0" w:oddVBand="0" w:evenVBand="0" w:oddHBand="1" w:evenHBand="0" w:firstRowFirstColumn="0" w:firstRowLastColumn="0" w:lastRowFirstColumn="0" w:lastRowLastColumn="0"/>
-        </w:trPr>
-        <w:tc>
-          <w:tcPr>
-            <w:tcW w:w="2046" w:type="dxa"/>
-            <w:cnfStyle w:val="001000000000" w:firstRow="0" w:lastRow="0" w:firstColumn="1" w:lastColumn="0" w:oddVBand="0" w:evenVBand="0" w:oddHBand="0" w:evenHBand="0" w:firstRowFirstColumn="0" w:firstRowLastColumn="0" w:lastRowFirstColumn="0" w:lastRowLastColumn="0"/>
-            <w:tcBorders/>
-            <w:shd w:color="auto" w:fill="CCCCCC" w:themeFill="text1" w:themeFillTint="33" w:val="clear"/>
-          </w:tcPr>
-          <w:p>
-            <w:pPr>
-              <w:pStyle w:val="Normal"/>
-              <w:bidi w:val="0"/>
-              <w:spacing w:lineRule="auto" w:line="240" w:before="0" w:after="0"/>
-              <w:jc w:val="left"/>
-              <w:rPr>
-                <w:b/>
-                <w:b/>
-                <w:bCs/>
-              </w:rPr>
-            </w:pPr>
-            <w:r>
-              <w:rPr>
-                <w:rFonts w:eastAsia="" w:cs="Times New Roman" w:ascii="Times New Roman" w:hAnsi="Times New Roman" w:eastAsiaTheme="minorEastAsia"/>
-                <w:b/>
-                <w:bCs/>
-                <w:sz w:val="24"/>
-                <w:szCs w:val="24"/>
-              </w:rPr>
-              <w:t>University name</w:t>
-            </w:r>
-          </w:p>
-        </w:tc>
-        <w:tc>
-          <w:tcPr>
-            <w:tcW w:w="1454" w:type="dxa"/>
-            <w:tcBorders/>
-            <w:shd w:color="auto" w:fill="CCCCCC" w:themeFill="text1" w:themeFillTint="33" w:val="clear"/>
-          </w:tcPr>
-          <w:p>
-            <w:pPr>
-              <w:pStyle w:val="Normal"/>
-              <w:bidi w:val="0"/>
-              <w:spacing w:lineRule="auto" w:line="240" w:before="0" w:after="0"/>
-              <w:jc w:val="center"/>
-              <w:cnfStyle w:val="000000100000" w:firstRow="0" w:lastRow="0" w:firstColumn="0" w:lastColumn="0" w:oddVBand="0" w:evenVBand="0" w:oddHBand="1" w:evenHBand="0" w:firstRowFirstColumn="0" w:firstRowLastColumn="0" w:lastRowFirstColumn="0" w:lastRowLastColumn="0"/>
-              <w:rPr/>
-            </w:pPr>
-            <w:r>
-              <w:rPr>
-                <w:rFonts w:eastAsia="" w:cs="Times New Roman" w:ascii="Times New Roman" w:hAnsi="Times New Roman" w:eastAsiaTheme="minorEastAsia"/>
-                <w:sz w:val="24"/>
-                <w:szCs w:val="24"/>
-              </w:rPr>
-              <w:t>X</w:t>
-            </w:r>
-          </w:p>
-        </w:tc>
-        <w:tc>
-          <w:tcPr>
-            <w:tcW w:w="3979" w:type="dxa"/>
-            <w:tcBorders/>
-            <w:shd w:color="auto" w:fill="CCCCCC" w:themeFill="text1" w:themeFillTint="33" w:val="clear"/>
-          </w:tcPr>
-          <w:p>
-            <w:pPr>
-              <w:pStyle w:val="Normal"/>
-              <w:bidi w:val="0"/>
-              <w:spacing w:lineRule="auto" w:line="240" w:before="0" w:after="0"/>
-              <w:jc w:val="center"/>
-              <w:cnfStyle w:val="000000100000" w:firstRow="0" w:lastRow="0" w:firstColumn="0" w:lastColumn="0" w:oddVBand="0" w:evenVBand="0" w:oddHBand="1" w:evenHBand="0" w:firstRowFirstColumn="0" w:firstRowLastColumn="0" w:lastRowFirstColumn="0" w:lastRowLastColumn="0"/>
-              <w:rPr/>
-            </w:pPr>
-            <w:r>
-              <w:rPr>
-                <w:rFonts w:eastAsia="" w:cs="Times New Roman" w:ascii="Times New Roman" w:hAnsi="Times New Roman" w:eastAsiaTheme="minorEastAsia"/>
-                <w:sz w:val="24"/>
-                <w:szCs w:val="24"/>
-              </w:rPr>
-              <w:t>X</w:t>
-            </w:r>
-          </w:p>
-        </w:tc>
-      </w:tr>
-      <w:tr>
-        <w:trPr>
-          <w:trHeight w:val="384" w:hRule="atLeast"/>
-        </w:trPr>
-        <w:tc>
-          <w:tcPr>
-            <w:tcW w:w="2046" w:type="dxa"/>
-            <w:cnfStyle w:val="001000000000" w:firstRow="0" w:lastRow="0" w:firstColumn="1" w:lastColumn="0" w:oddVBand="0" w:evenVBand="0" w:oddHBand="0" w:evenHBand="0" w:firstRowFirstColumn="0" w:firstRowLastColumn="0" w:lastRowFirstColumn="0" w:lastRowLastColumn="0"/>
-            <w:tcBorders/>
-            <w:shd w:fill="auto" w:val="clear"/>
-          </w:tcPr>
-          <w:p>
-            <w:pPr>
-              <w:pStyle w:val="Normal"/>
-              <w:bidi w:val="0"/>
-              <w:spacing w:lineRule="auto" w:line="240" w:before="0" w:after="0"/>
-              <w:jc w:val="left"/>
-              <w:rPr>
-                <w:b/>
-                <w:b/>
-                <w:bCs/>
-              </w:rPr>
-            </w:pPr>
-            <w:r>
-              <w:rPr>
-                <w:rFonts w:eastAsia="" w:cs="Times New Roman" w:ascii="Times New Roman" w:hAnsi="Times New Roman" w:eastAsiaTheme="minorEastAsia"/>
-                <w:b/>
-                <w:bCs/>
-                <w:sz w:val="24"/>
-                <w:szCs w:val="24"/>
-              </w:rPr>
-              <w:t>Semester no.</w:t>
-            </w:r>
-          </w:p>
-        </w:tc>
-        <w:tc>
-          <w:tcPr>
-            <w:tcW w:w="1454" w:type="dxa"/>
-            <w:tcBorders/>
-            <w:shd w:fill="auto" w:val="clear"/>
-          </w:tcPr>
-          <w:p>
-            <w:pPr>
-              <w:pStyle w:val="Normal"/>
-              <w:bidi w:val="0"/>
-              <w:spacing w:lineRule="auto" w:line="240" w:before="0" w:after="0"/>
-              <w:jc w:val="center"/>
-              <w:cnfStyle w:val="000000000000" w:firstRow="0" w:lastRow="0" w:firstColumn="0" w:lastColumn="0" w:oddVBand="0" w:evenVBand="0" w:oddHBand="0" w:evenHBand="0" w:firstRowFirstColumn="0" w:firstRowLastColumn="0" w:lastRowFirstColumn="0" w:lastRowLastColumn="0"/>
-              <w:rPr/>
-            </w:pPr>
-            <w:r>
-              <w:rPr>
-                <w:rFonts w:eastAsia="" w:cs="Times New Roman" w:ascii="Times New Roman" w:hAnsi="Times New Roman" w:eastAsiaTheme="minorEastAsia"/>
-                <w:sz w:val="24"/>
-                <w:szCs w:val="24"/>
-              </w:rPr>
-              <w:t>X</w:t>
-            </w:r>
-          </w:p>
-        </w:tc>
-        <w:tc>
-          <w:tcPr>
-            <w:tcW w:w="3979" w:type="dxa"/>
-            <w:tcBorders/>
-            <w:shd w:fill="auto" w:val="clear"/>
-          </w:tcPr>
-          <w:p>
-            <w:pPr>
-              <w:pStyle w:val="Normal"/>
-              <w:bidi w:val="0"/>
-              <w:spacing w:lineRule="auto" w:line="240" w:before="0" w:after="0"/>
-              <w:jc w:val="center"/>
-              <w:cnfStyle w:val="000000000000" w:firstRow="0" w:lastRow="0" w:firstColumn="0" w:lastColumn="0" w:oddVBand="0" w:evenVBand="0" w:oddHBand="0" w:evenHBand="0" w:firstRowFirstColumn="0" w:firstRowLastColumn="0" w:lastRowFirstColumn="0" w:lastRowLastColumn="0"/>
-              <w:rPr/>
-            </w:pPr>
-            <w:r>
-              <w:rPr>
-                <w:rFonts w:eastAsia="" w:cs="Times New Roman" w:ascii="Times New Roman" w:hAnsi="Times New Roman" w:eastAsiaTheme="minorEastAsia"/>
-                <w:sz w:val="24"/>
-                <w:szCs w:val="24"/>
-              </w:rPr>
-              <w:t>X</w:t>
-            </w:r>
-          </w:p>
-        </w:tc>
-      </w:tr>
-      <w:tr>
-        <w:trPr>
-          <w:trHeight w:val="384" w:hRule="atLeast"/>
-          <w:cnfStyle w:val="000000100000" w:firstRow="0" w:lastRow="0" w:firstColumn="0" w:lastColumn="0" w:oddVBand="0" w:evenVBand="0" w:oddHBand="1" w:evenHBand="0" w:firstRowFirstColumn="0" w:firstRowLastColumn="0" w:lastRowFirstColumn="0" w:lastRowLastColumn="0"/>
-        </w:trPr>
-        <w:tc>
-          <w:tcPr>
-            <w:tcW w:w="2046" w:type="dxa"/>
-            <w:cnfStyle w:val="001000000000" w:firstRow="0" w:lastRow="0" w:firstColumn="1" w:lastColumn="0" w:oddVBand="0" w:evenVBand="0" w:oddHBand="0" w:evenHBand="0" w:firstRowFirstColumn="0" w:firstRowLastColumn="0" w:lastRowFirstColumn="0" w:lastRowLastColumn="0"/>
-            <w:tcBorders/>
-            <w:shd w:color="auto" w:fill="CCCCCC" w:themeFill="text1" w:themeFillTint="33" w:val="clear"/>
-          </w:tcPr>
-          <w:p>
-            <w:pPr>
-              <w:pStyle w:val="Normal"/>
-              <w:bidi w:val="0"/>
-              <w:spacing w:lineRule="auto" w:line="240" w:before="0" w:after="0"/>
-              <w:jc w:val="left"/>
-              <w:rPr>
-                <w:b/>
-                <w:b/>
-                <w:bCs/>
-              </w:rPr>
-            </w:pPr>
-            <w:r>
-              <w:rPr>
-                <w:rFonts w:eastAsia="" w:cs="Times New Roman" w:ascii="Times New Roman" w:hAnsi="Times New Roman" w:eastAsiaTheme="minorEastAsia"/>
-                <w:b/>
-                <w:bCs/>
-                <w:sz w:val="24"/>
-                <w:szCs w:val="24"/>
-              </w:rPr>
-              <w:t>Student ID</w:t>
-            </w:r>
-          </w:p>
-        </w:tc>
-        <w:tc>
-          <w:tcPr>
-            <w:tcW w:w="1454" w:type="dxa"/>
-            <w:tcBorders/>
-            <w:shd w:color="auto" w:fill="CCCCCC" w:themeFill="text1" w:themeFillTint="33" w:val="clear"/>
-          </w:tcPr>
-          <w:p>
-            <w:pPr>
-              <w:pStyle w:val="Normal"/>
-              <w:bidi w:val="0"/>
-              <w:spacing w:lineRule="auto" w:line="240" w:before="0" w:after="0"/>
-              <w:jc w:val="center"/>
-              <w:cnfStyle w:val="000000100000" w:firstRow="0" w:lastRow="0" w:firstColumn="0" w:lastColumn="0" w:oddVBand="0" w:evenVBand="0" w:oddHBand="1" w:evenHBand="0" w:firstRowFirstColumn="0" w:firstRowLastColumn="0" w:lastRowFirstColumn="0" w:lastRowLastColumn="0"/>
-              <w:rPr/>
-            </w:pPr>
-            <w:r>
-              <w:rPr>
-                <w:rFonts w:eastAsia="" w:cs="Times New Roman" w:ascii="Times New Roman" w:hAnsi="Times New Roman" w:eastAsiaTheme="minorEastAsia"/>
-                <w:sz w:val="24"/>
-                <w:szCs w:val="24"/>
-              </w:rPr>
-              <w:t>X</w:t>
-            </w:r>
-          </w:p>
-        </w:tc>
-        <w:tc>
-          <w:tcPr>
-            <w:tcW w:w="3979" w:type="dxa"/>
-            <w:tcBorders/>
-            <w:shd w:color="auto" w:fill="CCCCCC" w:themeFill="text1" w:themeFillTint="33" w:val="clear"/>
-          </w:tcPr>
-          <w:p>
-            <w:pPr>
-              <w:pStyle w:val="Normal"/>
-              <w:bidi w:val="0"/>
-              <w:spacing w:lineRule="auto" w:line="240" w:before="0" w:after="0"/>
-              <w:jc w:val="center"/>
-              <w:cnfStyle w:val="000000100000" w:firstRow="0" w:lastRow="0" w:firstColumn="0" w:lastColumn="0" w:oddVBand="0" w:evenVBand="0" w:oddHBand="1" w:evenHBand="0" w:firstRowFirstColumn="0" w:firstRowLastColumn="0" w:lastRowFirstColumn="0" w:lastRowLastColumn="0"/>
-              <w:rPr>
-                <w:rFonts w:ascii="Times New Roman" w:hAnsi="Times New Roman" w:eastAsia="" w:cs="Times New Roman" w:eastAsiaTheme="minorEastAsia"/>
-                <w:sz w:val="24"/>
-                <w:szCs w:val="24"/>
-              </w:rPr>
-            </w:pPr>
-            <w:r>
-              <w:rPr>
-                <w:rFonts w:eastAsia="" w:cs="Times New Roman" w:eastAsiaTheme="minorEastAsia" w:ascii="Times New Roman" w:hAnsi="Times New Roman"/>
-                <w:sz w:val="24"/>
-                <w:szCs w:val="24"/>
-              </w:rPr>
-            </w:r>
-          </w:p>
-        </w:tc>
-      </w:tr>
-      <w:tr>
-        <w:trPr>
-          <w:trHeight w:val="384" w:hRule="atLeast"/>
-        </w:trPr>
-        <w:tc>
-          <w:tcPr>
-            <w:tcW w:w="2046" w:type="dxa"/>
-            <w:cnfStyle w:val="001000000000" w:firstRow="0" w:lastRow="0" w:firstColumn="1" w:lastColumn="0" w:oddVBand="0" w:evenVBand="0" w:oddHBand="0" w:evenHBand="0" w:firstRowFirstColumn="0" w:firstRowLastColumn="0" w:lastRowFirstColumn="0" w:lastRowLastColumn="0"/>
-            <w:tcBorders/>
-            <w:shd w:fill="auto" w:val="clear"/>
-          </w:tcPr>
-          <w:p>
-            <w:pPr>
-              <w:pStyle w:val="Normal"/>
-              <w:bidi w:val="0"/>
-              <w:spacing w:lineRule="auto" w:line="240" w:before="0" w:after="0"/>
-              <w:jc w:val="left"/>
-              <w:rPr>
-                <w:b/>
-                <w:b/>
-                <w:bCs/>
-              </w:rPr>
-            </w:pPr>
-            <w:r>
-              <w:rPr>
-                <w:rFonts w:eastAsia="" w:cs="Times New Roman" w:ascii="Times New Roman" w:hAnsi="Times New Roman" w:eastAsiaTheme="minorEastAsia"/>
-                <w:b/>
-                <w:bCs/>
-                <w:sz w:val="24"/>
-                <w:szCs w:val="24"/>
-              </w:rPr>
-              <w:t>Class name</w:t>
-            </w:r>
-          </w:p>
-        </w:tc>
-        <w:tc>
-          <w:tcPr>
-            <w:tcW w:w="1454" w:type="dxa"/>
-            <w:tcBorders/>
-            <w:shd w:fill="auto" w:val="clear"/>
-          </w:tcPr>
-          <w:p>
-            <w:pPr>
-              <w:pStyle w:val="Normal"/>
-              <w:bidi w:val="0"/>
-              <w:spacing w:lineRule="auto" w:line="240" w:before="0" w:after="0"/>
-              <w:jc w:val="center"/>
-              <w:cnfStyle w:val="000000000000" w:firstRow="0" w:lastRow="0" w:firstColumn="0" w:lastColumn="0" w:oddVBand="0" w:evenVBand="0" w:oddHBand="0" w:evenHBand="0" w:firstRowFirstColumn="0" w:firstRowLastColumn="0" w:lastRowFirstColumn="0" w:lastRowLastColumn="0"/>
-              <w:rPr/>
-            </w:pPr>
-            <w:r>
-              <w:rPr>
-                <w:rFonts w:eastAsia="" w:cs="Times New Roman" w:ascii="Times New Roman" w:hAnsi="Times New Roman" w:eastAsiaTheme="minorEastAsia"/>
-                <w:sz w:val="24"/>
-                <w:szCs w:val="24"/>
-              </w:rPr>
-              <w:t>X</w:t>
-            </w:r>
-          </w:p>
-        </w:tc>
-        <w:tc>
-          <w:tcPr>
-            <w:tcW w:w="3979" w:type="dxa"/>
-            <w:tcBorders/>
-            <w:shd w:fill="auto" w:val="clear"/>
-          </w:tcPr>
-          <w:p>
-            <w:pPr>
-              <w:pStyle w:val="Normal"/>
-              <w:bidi w:val="0"/>
-              <w:spacing w:lineRule="auto" w:line="240" w:before="0" w:after="0"/>
-              <w:jc w:val="center"/>
-              <w:cnfStyle w:val="000000000000" w:firstRow="0" w:lastRow="0" w:firstColumn="0" w:lastColumn="0" w:oddVBand="0" w:evenVBand="0" w:oddHBand="0" w:evenHBand="0" w:firstRowFirstColumn="0" w:firstRowLastColumn="0" w:lastRowFirstColumn="0" w:lastRowLastColumn="0"/>
-              <w:rPr/>
-            </w:pPr>
-            <w:r>
-              <w:rPr>
-                <w:rFonts w:eastAsia="" w:cs="Times New Roman" w:ascii="Times New Roman" w:hAnsi="Times New Roman" w:eastAsiaTheme="minorEastAsia"/>
-                <w:sz w:val="24"/>
-                <w:szCs w:val="24"/>
-              </w:rPr>
-              <w:t>X</w:t>
-            </w:r>
-          </w:p>
-        </w:tc>
-      </w:tr>
-      <w:tr>
-        <w:trPr>
-          <w:trHeight w:val="384" w:hRule="atLeast"/>
-          <w:cnfStyle w:val="000000100000" w:firstRow="0" w:lastRow="0" w:firstColumn="0" w:lastColumn="0" w:oddVBand="0" w:evenVBand="0" w:oddHBand="1" w:evenHBand="0" w:firstRowFirstColumn="0" w:firstRowLastColumn="0" w:lastRowFirstColumn="0" w:lastRowLastColumn="0"/>
-        </w:trPr>
-        <w:tc>
-          <w:tcPr>
-            <w:tcW w:w="2046" w:type="dxa"/>
-            <w:cnfStyle w:val="001000000000" w:firstRow="0" w:lastRow="0" w:firstColumn="1" w:lastColumn="0" w:oddVBand="0" w:evenVBand="0" w:oddHBand="0" w:evenHBand="0" w:firstRowFirstColumn="0" w:firstRowLastColumn="0" w:lastRowFirstColumn="0" w:lastRowLastColumn="0"/>
-            <w:tcBorders/>
-            <w:shd w:color="auto" w:fill="CCCCCC" w:themeFill="text1" w:themeFillTint="33" w:val="clear"/>
-          </w:tcPr>
-          <w:p>
-            <w:pPr>
-              <w:pStyle w:val="Normal"/>
-              <w:bidi w:val="0"/>
-              <w:spacing w:lineRule="auto" w:line="240" w:before="0" w:after="0"/>
-              <w:jc w:val="left"/>
-              <w:rPr>
-                <w:b/>
-                <w:b/>
-                <w:bCs/>
-              </w:rPr>
-            </w:pPr>
-            <w:r>
-              <w:rPr>
-                <w:rFonts w:eastAsia="" w:cs="Times New Roman" w:ascii="Times New Roman" w:hAnsi="Times New Roman" w:eastAsiaTheme="minorEastAsia"/>
-                <w:b/>
-                <w:bCs/>
-                <w:sz w:val="24"/>
-                <w:szCs w:val="24"/>
-              </w:rPr>
-              <w:t>Location name</w:t>
-            </w:r>
-          </w:p>
-        </w:tc>
-        <w:tc>
-          <w:tcPr>
-            <w:tcW w:w="1454" w:type="dxa"/>
-            <w:tcBorders/>
-            <w:shd w:color="auto" w:fill="CCCCCC" w:themeFill="text1" w:themeFillTint="33" w:val="clear"/>
-          </w:tcPr>
-          <w:p>
-            <w:pPr>
-              <w:pStyle w:val="Normal"/>
-              <w:bidi w:val="0"/>
-              <w:spacing w:lineRule="auto" w:line="240" w:before="0" w:after="0"/>
-              <w:jc w:val="center"/>
-              <w:cnfStyle w:val="000000100000" w:firstRow="0" w:lastRow="0" w:firstColumn="0" w:lastColumn="0" w:oddVBand="0" w:evenVBand="0" w:oddHBand="1" w:evenHBand="0" w:firstRowFirstColumn="0" w:firstRowLastColumn="0" w:lastRowFirstColumn="0" w:lastRowLastColumn="0"/>
-              <w:rPr/>
-            </w:pPr>
-            <w:r>
-              <w:rPr>
-                <w:rFonts w:eastAsia="" w:cs="Times New Roman" w:ascii="Times New Roman" w:hAnsi="Times New Roman" w:eastAsiaTheme="minorEastAsia"/>
-                <w:sz w:val="24"/>
-                <w:szCs w:val="24"/>
-              </w:rPr>
-              <w:t>X</w:t>
-            </w:r>
-          </w:p>
-        </w:tc>
-        <w:tc>
-          <w:tcPr>
-            <w:tcW w:w="3979" w:type="dxa"/>
-            <w:tcBorders/>
-            <w:shd w:color="auto" w:fill="CCCCCC" w:themeFill="text1" w:themeFillTint="33" w:val="clear"/>
-          </w:tcPr>
-          <w:p>
-            <w:pPr>
-              <w:pStyle w:val="Normal"/>
-              <w:bidi w:val="0"/>
-              <w:spacing w:lineRule="auto" w:line="240" w:before="0" w:after="0"/>
-              <w:jc w:val="center"/>
-              <w:cnfStyle w:val="000000100000" w:firstRow="0" w:lastRow="0" w:firstColumn="0" w:lastColumn="0" w:oddVBand="0" w:evenVBand="0" w:oddHBand="1" w:evenHBand="0" w:firstRowFirstColumn="0" w:firstRowLastColumn="0" w:lastRowFirstColumn="0" w:lastRowLastColumn="0"/>
-              <w:rPr/>
-            </w:pPr>
-            <w:r>
-              <w:rPr>
-                <w:rFonts w:eastAsia="" w:cs="Times New Roman" w:ascii="Times New Roman" w:hAnsi="Times New Roman" w:eastAsiaTheme="minorEastAsia"/>
-                <w:sz w:val="24"/>
-                <w:szCs w:val="24"/>
-              </w:rPr>
-              <w:t>X</w:t>
-            </w:r>
-            <w:bookmarkStart w:id="0" w:name="_GoBack"/>
-            <w:bookmarkEnd w:id="0"/>
-          </w:p>
-        </w:tc>
-      </w:tr>
-      <w:tr>
-        <w:trPr>
-          <w:trHeight w:val="384" w:hRule="atLeast"/>
-        </w:trPr>
-        <w:tc>
-          <w:tcPr>
-            <w:tcW w:w="2046" w:type="dxa"/>
-            <w:cnfStyle w:val="001000000000" w:firstRow="0" w:lastRow="0" w:firstColumn="1" w:lastColumn="0" w:oddVBand="0" w:evenVBand="0" w:oddHBand="0" w:evenHBand="0" w:firstRowFirstColumn="0" w:firstRowLastColumn="0" w:lastRowFirstColumn="0" w:lastRowLastColumn="0"/>
-            <w:tcBorders/>
-            <w:shd w:fill="auto" w:val="clear"/>
-          </w:tcPr>
-          <w:p>
-            <w:pPr>
-              <w:pStyle w:val="Normal"/>
-              <w:bidi w:val="0"/>
-              <w:spacing w:lineRule="auto" w:line="240" w:before="0" w:after="0"/>
-              <w:jc w:val="left"/>
-              <w:rPr>
-                <w:b/>
-                <w:b/>
-                <w:bCs/>
-              </w:rPr>
-            </w:pPr>
-            <w:r>
-              <w:rPr>
-                <w:rFonts w:eastAsia="" w:cs="Times New Roman" w:ascii="Times New Roman" w:hAnsi="Times New Roman" w:eastAsiaTheme="minorEastAsia"/>
-                <w:b/>
-                <w:bCs/>
-                <w:sz w:val="24"/>
-                <w:szCs w:val="24"/>
-              </w:rPr>
-              <w:t>Soil type</w:t>
-            </w:r>
-          </w:p>
-        </w:tc>
-        <w:tc>
-          <w:tcPr>
-            <w:tcW w:w="1454" w:type="dxa"/>
-            <w:tcBorders/>
-            <w:shd w:fill="auto" w:val="clear"/>
-          </w:tcPr>
-          <w:p>
-            <w:pPr>
-              <w:pStyle w:val="Normal"/>
-              <w:bidi w:val="0"/>
-              <w:spacing w:lineRule="auto" w:line="240" w:before="0" w:after="0"/>
-              <w:jc w:val="center"/>
-              <w:cnfStyle w:val="000000000000" w:firstRow="0" w:lastRow="0" w:firstColumn="0" w:lastColumn="0" w:oddVBand="0" w:evenVBand="0" w:oddHBand="0" w:evenHBand="0" w:firstRowFirstColumn="0" w:firstRowLastColumn="0" w:lastRowFirstColumn="0" w:lastRowLastColumn="0"/>
-              <w:rPr/>
-            </w:pPr>
-            <w:r>
-              <w:rPr>
-                <w:rFonts w:eastAsia="" w:cs="Times New Roman" w:ascii="Times New Roman" w:hAnsi="Times New Roman" w:eastAsiaTheme="minorEastAsia"/>
-                <w:sz w:val="24"/>
-                <w:szCs w:val="24"/>
-              </w:rPr>
-              <w:t>X</w:t>
-            </w:r>
-          </w:p>
-        </w:tc>
-        <w:tc>
-          <w:tcPr>
-            <w:tcW w:w="3979" w:type="dxa"/>
-            <w:tcBorders/>
-            <w:shd w:fill="auto" w:val="clear"/>
-          </w:tcPr>
-          <w:p>
-            <w:pPr>
-              <w:pStyle w:val="Normal"/>
-              <w:bidi w:val="0"/>
-              <w:spacing w:lineRule="auto" w:line="240" w:before="0" w:after="0"/>
-              <w:jc w:val="center"/>
-              <w:cnfStyle w:val="000000000000" w:firstRow="0" w:lastRow="0" w:firstColumn="0" w:lastColumn="0" w:oddVBand="0" w:evenVBand="0" w:oddHBand="0" w:evenHBand="0" w:firstRowFirstColumn="0" w:firstRowLastColumn="0" w:lastRowFirstColumn="0" w:lastRowLastColumn="0"/>
-              <w:rPr>
-                <w:rFonts w:ascii="Times New Roman" w:hAnsi="Times New Roman" w:eastAsia="" w:cs="Times New Roman" w:eastAsiaTheme="minorEastAsia"/>
-                <w:sz w:val="24"/>
-                <w:szCs w:val="24"/>
-              </w:rPr>
-            </w:pPr>
-            <w:r>
-              <w:rPr>
-                <w:rFonts w:eastAsia="" w:cs="Times New Roman" w:eastAsiaTheme="minorEastAsia" w:ascii="Times New Roman" w:hAnsi="Times New Roman"/>
-                <w:sz w:val="24"/>
-                <w:szCs w:val="24"/>
-              </w:rPr>
-            </w:r>
-          </w:p>
-        </w:tc>
-      </w:tr>
-      <w:tr>
-        <w:trPr>
-          <w:trHeight w:val="384" w:hRule="atLeast"/>
-          <w:cnfStyle w:val="000000100000" w:firstRow="0" w:lastRow="0" w:firstColumn="0" w:lastColumn="0" w:oddVBand="0" w:evenVBand="0" w:oddHBand="1" w:evenHBand="0" w:firstRowFirstColumn="0" w:firstRowLastColumn="0" w:lastRowFirstColumn="0" w:lastRowLastColumn="0"/>
-        </w:trPr>
-        <w:tc>
-          <w:tcPr>
-            <w:tcW w:w="2046" w:type="dxa"/>
-            <w:cnfStyle w:val="001000000000" w:firstRow="0" w:lastRow="0" w:firstColumn="1" w:lastColumn="0" w:oddVBand="0" w:evenVBand="0" w:oddHBand="0" w:evenHBand="0" w:firstRowFirstColumn="0" w:firstRowLastColumn="0" w:lastRowFirstColumn="0" w:lastRowLastColumn="0"/>
-            <w:tcBorders/>
-            <w:shd w:color="auto" w:fill="CCCCCC" w:themeFill="text1" w:themeFillTint="33" w:val="clear"/>
-          </w:tcPr>
-          <w:p>
-            <w:pPr>
-              <w:pStyle w:val="Normal"/>
-              <w:bidi w:val="0"/>
-              <w:spacing w:lineRule="auto" w:line="240" w:before="0" w:after="0"/>
-              <w:jc w:val="left"/>
-              <w:rPr>
-                <w:b/>
-                <w:b/>
-                <w:bCs/>
-              </w:rPr>
-            </w:pPr>
-            <w:r>
-              <w:rPr>
-                <w:rFonts w:eastAsia="" w:cs="Times New Roman" w:ascii="Times New Roman" w:hAnsi="Times New Roman" w:eastAsiaTheme="minorEastAsia"/>
-                <w:b/>
-                <w:bCs/>
-                <w:sz w:val="24"/>
-                <w:szCs w:val="24"/>
-              </w:rPr>
-              <w:t>Data ID</w:t>
-            </w:r>
-          </w:p>
-        </w:tc>
-        <w:tc>
-          <w:tcPr>
-            <w:tcW w:w="1454" w:type="dxa"/>
-            <w:tcBorders/>
-            <w:shd w:color="auto" w:fill="CCCCCC" w:themeFill="text1" w:themeFillTint="33" w:val="clear"/>
-          </w:tcPr>
-          <w:p>
-            <w:pPr>
-              <w:pStyle w:val="Normal"/>
-              <w:bidi w:val="0"/>
-              <w:spacing w:lineRule="auto" w:line="240" w:before="0" w:after="0"/>
-              <w:jc w:val="center"/>
-              <w:cnfStyle w:val="000000100000" w:firstRow="0" w:lastRow="0" w:firstColumn="0" w:lastColumn="0" w:oddVBand="0" w:evenVBand="0" w:oddHBand="1" w:evenHBand="0" w:firstRowFirstColumn="0" w:firstRowLastColumn="0" w:lastRowFirstColumn="0" w:lastRowLastColumn="0"/>
-              <w:rPr/>
-            </w:pPr>
-            <w:r>
-              <w:rPr>
-                <w:rFonts w:eastAsia="" w:cs="Times New Roman" w:ascii="Times New Roman" w:hAnsi="Times New Roman" w:eastAsiaTheme="minorEastAsia"/>
-                <w:sz w:val="24"/>
-                <w:szCs w:val="24"/>
-              </w:rPr>
-              <w:t>X</w:t>
-            </w:r>
-          </w:p>
-        </w:tc>
-        <w:tc>
-          <w:tcPr>
-            <w:tcW w:w="3979" w:type="dxa"/>
-            <w:tcBorders/>
-            <w:shd w:color="auto" w:fill="CCCCCC" w:themeFill="text1" w:themeFillTint="33" w:val="clear"/>
-          </w:tcPr>
-          <w:p>
-            <w:pPr>
-              <w:pStyle w:val="Normal"/>
-              <w:bidi w:val="0"/>
-              <w:spacing w:lineRule="auto" w:line="240" w:before="0" w:after="0"/>
-              <w:jc w:val="center"/>
-              <w:cnfStyle w:val="000000100000" w:firstRow="0" w:lastRow="0" w:firstColumn="0" w:lastColumn="0" w:oddVBand="0" w:evenVBand="0" w:oddHBand="1" w:evenHBand="0" w:firstRowFirstColumn="0" w:firstRowLastColumn="0" w:lastRowFirstColumn="0" w:lastRowLastColumn="0"/>
-              <w:rPr>
-                <w:rFonts w:ascii="Times New Roman" w:hAnsi="Times New Roman" w:eastAsia="" w:cs="Times New Roman" w:eastAsiaTheme="minorEastAsia"/>
-                <w:sz w:val="24"/>
-                <w:szCs w:val="24"/>
-              </w:rPr>
-            </w:pPr>
-            <w:r>
-              <w:rPr>
-                <w:rFonts w:eastAsia="" w:cs="Times New Roman" w:eastAsiaTheme="minorEastAsia" w:ascii="Times New Roman" w:hAnsi="Times New Roman"/>
-                <w:sz w:val="24"/>
-                <w:szCs w:val="24"/>
-              </w:rPr>
-            </w:r>
-          </w:p>
-        </w:tc>
-      </w:tr>
-      <w:tr>
-        <w:trPr>
-          <w:trHeight w:val="384" w:hRule="atLeast"/>
-        </w:trPr>
-        <w:tc>
-          <w:tcPr>
-            <w:tcW w:w="2046" w:type="dxa"/>
-            <w:cnfStyle w:val="001000000000" w:firstRow="0" w:lastRow="0" w:firstColumn="1" w:lastColumn="0" w:oddVBand="0" w:evenVBand="0" w:oddHBand="0" w:evenHBand="0" w:firstRowFirstColumn="0" w:firstRowLastColumn="0" w:lastRowFirstColumn="0" w:lastRowLastColumn="0"/>
-            <w:tcBorders/>
-            <w:shd w:fill="auto" w:val="clear"/>
-          </w:tcPr>
-          <w:p>
-            <w:pPr>
-              <w:pStyle w:val="Normal"/>
-              <w:bidi w:val="0"/>
-              <w:spacing w:lineRule="auto" w:line="240" w:before="0" w:after="0"/>
-              <w:jc w:val="left"/>
-              <w:rPr>
-                <w:b/>
-                <w:b/>
-                <w:bCs/>
-              </w:rPr>
-            </w:pPr>
-            <w:r>
-              <w:rPr>
-                <w:rFonts w:eastAsia="" w:cs="Times New Roman" w:ascii="Times New Roman" w:hAnsi="Times New Roman" w:eastAsiaTheme="minorEastAsia"/>
-                <w:b/>
-                <w:bCs/>
-                <w:sz w:val="24"/>
-                <w:szCs w:val="24"/>
-              </w:rPr>
-              <w:t>Reaction</w:t>
-            </w:r>
-          </w:p>
-        </w:tc>
-        <w:tc>
-          <w:tcPr>
-            <w:tcW w:w="1454" w:type="dxa"/>
-            <w:tcBorders/>
-            <w:shd w:fill="auto" w:val="clear"/>
-          </w:tcPr>
-          <w:p>
-            <w:pPr>
-              <w:pStyle w:val="Normal"/>
-              <w:bidi w:val="0"/>
-              <w:spacing w:lineRule="auto" w:line="240" w:before="0" w:after="0"/>
-              <w:jc w:val="center"/>
-              <w:cnfStyle w:val="000000000000" w:firstRow="0" w:lastRow="0" w:firstColumn="0" w:lastColumn="0" w:oddVBand="0" w:evenVBand="0" w:oddHBand="0" w:evenHBand="0" w:firstRowFirstColumn="0" w:firstRowLastColumn="0" w:lastRowFirstColumn="0" w:lastRowLastColumn="0"/>
-              <w:rPr/>
-            </w:pPr>
-            <w:r>
-              <w:rPr>
-                <w:rFonts w:eastAsia="" w:cs="Times New Roman" w:ascii="Times New Roman" w:hAnsi="Times New Roman" w:eastAsiaTheme="minorEastAsia"/>
-                <w:sz w:val="24"/>
-                <w:szCs w:val="24"/>
-              </w:rPr>
-              <w:t>X</w:t>
-            </w:r>
-          </w:p>
-        </w:tc>
-        <w:tc>
-          <w:tcPr>
-            <w:tcW w:w="3979" w:type="dxa"/>
-            <w:tcBorders/>
-            <w:shd w:fill="auto" w:val="clear"/>
-          </w:tcPr>
-          <w:p>
-            <w:pPr>
-              <w:pStyle w:val="Normal"/>
-              <w:bidi w:val="0"/>
-              <w:spacing w:lineRule="auto" w:line="240" w:before="0" w:after="0"/>
-              <w:jc w:val="center"/>
-              <w:cnfStyle w:val="000000000000" w:firstRow="0" w:lastRow="0" w:firstColumn="0" w:lastColumn="0" w:oddVBand="0" w:evenVBand="0" w:oddHBand="0" w:evenHBand="0" w:firstRowFirstColumn="0" w:firstRowLastColumn="0" w:lastRowFirstColumn="0" w:lastRowLastColumn="0"/>
-              <w:rPr>
-                <w:rFonts w:ascii="Times New Roman" w:hAnsi="Times New Roman" w:eastAsia="" w:cs="Times New Roman" w:eastAsiaTheme="minorEastAsia"/>
-                <w:sz w:val="24"/>
-                <w:szCs w:val="24"/>
-              </w:rPr>
-            </w:pPr>
-            <w:r>
-              <w:rPr>
-                <w:rFonts w:eastAsia="" w:cs="Times New Roman" w:eastAsiaTheme="minorEastAsia" w:ascii="Times New Roman" w:hAnsi="Times New Roman"/>
-                <w:sz w:val="24"/>
-                <w:szCs w:val="24"/>
-              </w:rPr>
-            </w:r>
-          </w:p>
-        </w:tc>
-      </w:tr>
-      <w:tr>
-        <w:trPr>
-          <w:trHeight w:val="384" w:hRule="atLeast"/>
-          <w:cnfStyle w:val="000000100000" w:firstRow="0" w:lastRow="0" w:firstColumn="0" w:lastColumn="0" w:oddVBand="0" w:evenVBand="0" w:oddHBand="1" w:evenHBand="0" w:firstRowFirstColumn="0" w:firstRowLastColumn="0" w:lastRowFirstColumn="0" w:lastRowLastColumn="0"/>
-        </w:trPr>
-        <w:tc>
-          <w:tcPr>
-            <w:tcW w:w="2046" w:type="dxa"/>
-            <w:cnfStyle w:val="001000000000" w:firstRow="0" w:lastRow="0" w:firstColumn="1" w:lastColumn="0" w:oddVBand="0" w:evenVBand="0" w:oddHBand="0" w:evenHBand="0" w:firstRowFirstColumn="0" w:firstRowLastColumn="0" w:lastRowFirstColumn="0" w:lastRowLastColumn="0"/>
-            <w:tcBorders/>
-            <w:shd w:color="auto" w:fill="CCCCCC" w:themeFill="text1" w:themeFillTint="33" w:val="clear"/>
-          </w:tcPr>
-          <w:p>
-            <w:pPr>
-              <w:pStyle w:val="Normal"/>
-              <w:bidi w:val="0"/>
-              <w:spacing w:lineRule="auto" w:line="240" w:before="0" w:after="0"/>
-              <w:jc w:val="left"/>
-              <w:rPr>
-                <w:b/>
-                <w:b/>
-                <w:bCs/>
-              </w:rPr>
-            </w:pPr>
-            <w:r>
-              <w:rPr>
-                <w:rFonts w:eastAsia="" w:cs="Times New Roman" w:ascii="Times New Roman" w:hAnsi="Times New Roman" w:eastAsiaTheme="minorEastAsia"/>
-                <w:b/>
-                <w:bCs/>
-                <w:sz w:val="24"/>
-                <w:szCs w:val="24"/>
-              </w:rPr>
-              <w:t>Electrical output</w:t>
-            </w:r>
-          </w:p>
-        </w:tc>
-        <w:tc>
-          <w:tcPr>
-            <w:tcW w:w="1454" w:type="dxa"/>
-            <w:tcBorders/>
-            <w:shd w:color="auto" w:fill="CCCCCC" w:themeFill="text1" w:themeFillTint="33" w:val="clear"/>
-          </w:tcPr>
-          <w:p>
-            <w:pPr>
-              <w:pStyle w:val="Normal"/>
-              <w:bidi w:val="0"/>
-              <w:spacing w:lineRule="auto" w:line="240" w:before="0" w:after="0"/>
-              <w:jc w:val="center"/>
-              <w:cnfStyle w:val="000000100000" w:firstRow="0" w:lastRow="0" w:firstColumn="0" w:lastColumn="0" w:oddVBand="0" w:evenVBand="0" w:oddHBand="1" w:evenHBand="0" w:firstRowFirstColumn="0" w:firstRowLastColumn="0" w:lastRowFirstColumn="0" w:lastRowLastColumn="0"/>
-              <w:rPr/>
-            </w:pPr>
-            <w:r>
-              <w:rPr>
-                <w:rFonts w:eastAsia="" w:cs="Times New Roman" w:ascii="Times New Roman" w:hAnsi="Times New Roman" w:eastAsiaTheme="minorEastAsia"/>
-                <w:sz w:val="24"/>
-                <w:szCs w:val="24"/>
-              </w:rPr>
-              <w:t>X</w:t>
-            </w:r>
-          </w:p>
-        </w:tc>
-        <w:tc>
-          <w:tcPr>
-            <w:tcW w:w="3979" w:type="dxa"/>
-            <w:tcBorders/>
-            <w:shd w:color="auto" w:fill="CCCCCC" w:themeFill="text1" w:themeFillTint="33" w:val="clear"/>
-          </w:tcPr>
-          <w:p>
-            <w:pPr>
-              <w:pStyle w:val="Normal"/>
-              <w:bidi w:val="0"/>
-              <w:spacing w:lineRule="auto" w:line="240" w:before="0" w:after="0"/>
-              <w:jc w:val="center"/>
-              <w:cnfStyle w:val="000000100000" w:firstRow="0" w:lastRow="0" w:firstColumn="0" w:lastColumn="0" w:oddVBand="0" w:evenVBand="0" w:oddHBand="1" w:evenHBand="0" w:firstRowFirstColumn="0" w:firstRowLastColumn="0" w:lastRowFirstColumn="0" w:lastRowLastColumn="0"/>
-              <w:rPr>
-                <w:rFonts w:ascii="Times New Roman" w:hAnsi="Times New Roman" w:eastAsia="" w:cs="Times New Roman" w:eastAsiaTheme="minorEastAsia"/>
-                <w:sz w:val="24"/>
-                <w:szCs w:val="24"/>
-              </w:rPr>
-            </w:pPr>
-            <w:r>
-              <w:rPr>
-                <w:rFonts w:eastAsia="" w:cs="Times New Roman" w:eastAsiaTheme="minorEastAsia" w:ascii="Times New Roman" w:hAnsi="Times New Roman"/>
-                <w:sz w:val="24"/>
-                <w:szCs w:val="24"/>
-              </w:rPr>
-            </w:r>
-          </w:p>
-        </w:tc>
-      </w:tr>
-    </w:tbl>
-    <w:p>
-      <w:pPr>
-        <w:pStyle w:val="Normal"/>
-        <w:bidi w:val="0"/>
-        <w:jc w:val="left"/>
-        <w:rPr>
-          <w:rFonts w:ascii="Times New Roman" w:hAnsi="Times New Roman" w:cs="Times New Roman"/>
-          <w:sz w:val="24"/>
-          <w:szCs w:val="24"/>
-        </w:rPr>
-      </w:pPr>
-      <w:r>
-        <w:rPr>
-          <w:rFonts w:cs="Times New Roman" w:ascii="Times New Roman" w:hAnsi="Times New Roman"/>
-          <w:sz w:val="24"/>
-          <w:szCs w:val="24"/>
-        </w:rPr>
-      </w:r>
-    </w:p>
-    <w:p>
-      <w:pPr>
-        <w:pStyle w:val="Normal"/>
-        <w:bidi w:val="0"/>
-        <w:jc w:val="left"/>
-        <w:rPr>
-          <w:rFonts w:ascii="Times New Roman" w:hAnsi="Times New Roman" w:cs="Times New Roman"/>
-          <w:sz w:val="24"/>
-          <w:szCs w:val="24"/>
-        </w:rPr>
-      </w:pPr>
-      <w:r>
-        <w:rPr>
-          <w:rFonts w:cs="Times New Roman" w:ascii="Times New Roman" w:hAnsi="Times New Roman"/>
-          <w:sz w:val="24"/>
-          <w:szCs w:val="24"/>
-        </w:rPr>
-      </w:r>
-    </w:p>
-    <w:p>
-      <w:pPr>
-        <w:pStyle w:val="TextBody"/>
-        <w:bidi w:val="0"/>
-        <w:jc w:val="left"/>
-        <w:rPr/>
-      </w:pPr>
-      <w:r>
-        <w:rPr/>
-      </w:r>
-    </w:p>
-    <w:p>
-      <w:pPr>
-        <w:pStyle w:val="Heading3"/>
-        <w:numPr>
-          <w:ilvl w:val="0"/>
-          <w:numId w:val="0"/>
-        </w:numPr>
-        <w:bidi w:val="0"/>
-        <w:jc w:val="left"/>
-        <w:outlineLvl w:val="2"/>
-        <w:rPr/>
-      </w:pPr>
-      <w:r>
-        <w:rPr/>
-      </w:r>
-      <w:r>
-        <w:br w:type="page"/>
-      </w:r>
-    </w:p>
-    <w:p>
-      <w:pPr>
-        <w:pStyle w:val="Heading3"/>
-        <w:numPr>
-          <w:ilvl w:val="2"/>
-          <w:numId w:val="3"/>
-        </w:numPr>
-        <w:bidi w:val="0"/>
-        <w:jc w:val="left"/>
-        <w:rPr/>
-      </w:pPr>
-      <w:r>
-        <w:rPr/>
-        <w:t>E/R Diagram</w:t>
-      </w:r>
-    </w:p>
-    <w:p>
-      <w:pPr>
-        <w:pStyle w:val="TextBody"/>
-        <w:bidi w:val="0"/>
-        <w:jc w:val="left"/>
-        <w:rPr/>
-      </w:pPr>
-      <w:r>
-        <w:rPr/>
-      </w:r>
-    </w:p>
-    <w:p>
-      <w:pPr>
-        <w:pStyle w:val="Heading3"/>
-        <w:numPr>
-          <w:ilvl w:val="0"/>
-          <w:numId w:val="0"/>
-        </w:numPr>
-        <w:bidi w:val="0"/>
-        <w:jc w:val="left"/>
-        <w:outlineLvl w:val="2"/>
+        <w:pStyle w:val="TextBody"/>
+        <w:bidi w:val="0"/>
+        <w:jc w:val="left"/>
         <w:rPr/>
       </w:pPr>
       <w:r>
         <w:rPr/>
         <w:drawing>
-          <wp:anchor behindDoc="0" distT="0" distB="0" distL="0" distR="0" simplePos="0" locked="0" layoutInCell="1" allowOverlap="1" relativeHeight="2">
+          <wp:anchor behindDoc="0" distT="0" distB="0" distL="0" distR="0" simplePos="0" locked="0" layoutInCell="1" allowOverlap="1" relativeHeight="3">
             <wp:simplePos x="0" y="0"/>
             <wp:positionH relativeFrom="column">
               <wp:align>center</wp:align>
@@ -2330,10 +566,10 @@
             <wp:positionV relativeFrom="paragraph">
               <wp:posOffset>635</wp:posOffset>
             </wp:positionV>
-            <wp:extent cx="6332220" cy="3909695"/>
+            <wp:extent cx="4572000" cy="4514850"/>
             <wp:effectExtent l="0" t="0" r="0" b="0"/>
             <wp:wrapSquare wrapText="largest"/>
-            <wp:docPr id="1" name="Image1" descr=""/>
+            <wp:docPr id="1" name="Image3" descr=""/>
             <wp:cNvGraphicFramePr>
               <a:graphicFrameLocks xmlns:a="http://schemas.openxmlformats.org/drawingml/2006/main" noChangeAspect="1"/>
             </wp:cNvGraphicFramePr>
@@ -2341,7 +577,7 @@
               <a:graphicData uri="http://schemas.openxmlformats.org/drawingml/2006/picture">
                 <pic:pic xmlns:pic="http://schemas.openxmlformats.org/drawingml/2006/picture">
                   <pic:nvPicPr>
-                    <pic:cNvPr id="1" name="Image1" descr=""/>
+                    <pic:cNvPr id="1" name="Image3" descr=""/>
                     <pic:cNvPicPr>
                       <a:picLocks noChangeAspect="1" noChangeArrowheads="1"/>
                     </pic:cNvPicPr>
@@ -2355,7 +591,7 @@
                   <pic:spPr bwMode="auto">
                     <a:xfrm>
                       <a:off x="0" y="0"/>
-                      <a:ext cx="6332220" cy="3909695"/>
+                      <a:ext cx="4572000" cy="4514850"/>
                     </a:xfrm>
                     <a:prstGeom prst="rect">
                       <a:avLst/>
@@ -2367,6 +603,143 @@
           </wp:anchor>
         </w:drawing>
       </w:r>
+    </w:p>
+    <w:p>
+      <w:pPr>
+        <w:pStyle w:val="Normal"/>
+        <w:bidi w:val="0"/>
+        <w:jc w:val="left"/>
+        <w:rPr>
+          <w:rFonts w:ascii="Times New Roman" w:hAnsi="Times New Roman" w:cs="Times New Roman"/>
+          <w:sz w:val="24"/>
+          <w:szCs w:val="24"/>
+        </w:rPr>
+      </w:pPr>
+      <w:r>
+        <w:rPr>
+          <w:rFonts w:cs="Times New Roman" w:ascii="Times New Roman" w:hAnsi="Times New Roman"/>
+          <w:sz w:val="24"/>
+          <w:szCs w:val="24"/>
+        </w:rPr>
+      </w:r>
+    </w:p>
+    <w:p>
+      <w:pPr>
+        <w:pStyle w:val="TextBody"/>
+        <w:bidi w:val="0"/>
+        <w:jc w:val="left"/>
+        <w:rPr/>
+      </w:pPr>
+      <w:r>
+        <w:rPr/>
+      </w:r>
+    </w:p>
+    <w:p>
+      <w:pPr>
+        <w:pStyle w:val="Heading3"/>
+        <w:numPr>
+          <w:ilvl w:val="0"/>
+          <w:numId w:val="0"/>
+        </w:numPr>
+        <w:bidi w:val="0"/>
+        <w:jc w:val="left"/>
+        <w:outlineLvl w:val="2"/>
+        <w:rPr/>
+      </w:pPr>
+      <w:r>
+        <w:rPr/>
+      </w:r>
+      <w:r>
+        <w:br w:type="page"/>
+      </w:r>
+    </w:p>
+    <w:p>
+      <w:pPr>
+        <w:pStyle w:val="Heading3"/>
+        <w:numPr>
+          <w:ilvl w:val="2"/>
+          <w:numId w:val="3"/>
+        </w:numPr>
+        <w:bidi w:val="0"/>
+        <w:jc w:val="left"/>
+        <w:rPr/>
+      </w:pPr>
+      <w:r>
+        <w:rPr/>
+        <w:t>E/R Diagram</w:t>
+      </w:r>
+    </w:p>
+    <w:p>
+      <w:pPr>
+        <w:pStyle w:val="TextBody"/>
+        <w:bidi w:val="0"/>
+        <w:jc w:val="left"/>
+        <w:rPr/>
+      </w:pPr>
+      <w:r>
+        <w:rPr/>
+      </w:r>
+    </w:p>
+    <w:p>
+      <w:pPr>
+        <w:pStyle w:val="Heading3"/>
+        <w:numPr>
+          <w:ilvl w:val="0"/>
+          <w:numId w:val="0"/>
+        </w:numPr>
+        <w:bidi w:val="0"/>
+        <w:jc w:val="left"/>
+        <w:outlineLvl w:val="2"/>
+        <w:rPr/>
+      </w:pPr>
+      <w:r>
+        <w:rPr/>
+        <w:drawing>
+          <wp:anchor behindDoc="0" distT="0" distB="0" distL="0" distR="0" simplePos="0" locked="0" layoutInCell="1" allowOverlap="1" relativeHeight="4">
+            <wp:simplePos x="0" y="0"/>
+            <wp:positionH relativeFrom="column">
+              <wp:align>center</wp:align>
+            </wp:positionH>
+            <wp:positionV relativeFrom="paragraph">
+              <wp:posOffset>635</wp:posOffset>
+            </wp:positionV>
+            <wp:extent cx="6332220" cy="3825240"/>
+            <wp:effectExtent l="0" t="0" r="0" b="0"/>
+            <wp:wrapSquare wrapText="largest"/>
+            <wp:docPr id="2" name="Image1" descr=""/>
+            <wp:cNvGraphicFramePr>
+              <a:graphicFrameLocks xmlns:a="http://schemas.openxmlformats.org/drawingml/2006/main" noChangeAspect="1"/>
+            </wp:cNvGraphicFramePr>
+            <a:graphic xmlns:a="http://schemas.openxmlformats.org/drawingml/2006/main">
+              <a:graphicData uri="http://schemas.openxmlformats.org/drawingml/2006/picture">
+                <pic:pic xmlns:pic="http://schemas.openxmlformats.org/drawingml/2006/picture">
+                  <pic:nvPicPr>
+                    <pic:cNvPr id="2" name="Image1" descr=""/>
+                    <pic:cNvPicPr>
+                      <a:picLocks noChangeAspect="1" noChangeArrowheads="1"/>
+                    </pic:cNvPicPr>
+                  </pic:nvPicPr>
+                  <pic:blipFill>
+                    <a:blip r:embed="rId3"/>
+                    <a:stretch>
+                      <a:fillRect/>
+                    </a:stretch>
+                  </pic:blipFill>
+                  <pic:spPr bwMode="auto">
+                    <a:xfrm>
+                      <a:off x="0" y="0"/>
+                      <a:ext cx="6332220" cy="3825240"/>
+                    </a:xfrm>
+                    <a:prstGeom prst="rect">
+                      <a:avLst/>
+                    </a:prstGeom>
+                  </pic:spPr>
+                </pic:pic>
+              </a:graphicData>
+            </a:graphic>
+          </wp:anchor>
+        </w:drawing>
+      </w:r>
       <w:r>
         <w:br w:type="page"/>
       </w:r>
@@ -3678,7 +2051,7 @@
       <w:r>
         <w:rPr/>
         <w:drawing>
-          <wp:anchor behindDoc="0" distT="0" distB="0" distL="0" distR="0" simplePos="0" locked="0" layoutInCell="1" allowOverlap="1" relativeHeight="3">
+          <wp:anchor behindDoc="0" distT="0" distB="0" distL="0" distR="0" simplePos="0" locked="0" layoutInCell="1" allowOverlap="1" relativeHeight="2">
             <wp:simplePos x="0" y="0"/>
             <wp:positionH relativeFrom="column">
               <wp:align>center</wp:align>
@@ -3689,7 +2062,7 @@
             <wp:extent cx="6332220" cy="2425700"/>
             <wp:effectExtent l="0" t="0" r="0" b="0"/>
             <wp:wrapSquare wrapText="largest"/>
-            <wp:docPr id="2" name="Image2" descr=""/>
+            <wp:docPr id="3" name="Image2" descr=""/>
             <wp:cNvGraphicFramePr>
               <a:graphicFrameLocks xmlns:a="http://schemas.openxmlformats.org/drawingml/2006/main" noChangeAspect="1"/>
             </wp:cNvGraphicFramePr>
@@ -3697,13 +2070,13 @@
               <a:graphicData uri="http://schemas.openxmlformats.org/drawingml/2006/picture">
                 <pic:pic xmlns:pic="http://schemas.openxmlformats.org/drawingml/2006/picture">
                   <pic:nvPicPr>
-                    <pic:cNvPr id="2" name="Image2" descr=""/>
+                    <pic:cNvPr id="3" name="Image2" descr=""/>
                     <pic:cNvPicPr>
                       <a:picLocks noChangeAspect="1" noChangeArrowheads="1"/>
                     </pic:cNvPicPr>
                   </pic:nvPicPr>
                   <pic:blipFill>
-                    <a:blip r:embed="rId3"/>
+                    <a:blip r:embed="rId4"/>
                     <a:stretch>
                       <a:fillRect/>
                     </a:stretch>

</xml_diff>

<commit_message>
updated phase2Report, majorUserViews.xlsx, phase1ER.drawio files. added fields to several tables. removed 'Researcher' from .xlsx file
</commit_message>
<xml_diff>
--- a/phase2Report.docx
+++ b/phase2Report.docx
@@ -566,7 +566,7 @@
             <wp:positionV relativeFrom="paragraph">
               <wp:posOffset>635</wp:posOffset>
             </wp:positionV>
-            <wp:extent cx="4572000" cy="4514850"/>
+            <wp:extent cx="5410200" cy="5686425"/>
             <wp:effectExtent l="0" t="0" r="0" b="0"/>
             <wp:wrapSquare wrapText="largest"/>
             <wp:docPr id="1" name="Image3" descr=""/>
@@ -591,7 +591,7 @@
                   <pic:spPr bwMode="auto">
                     <a:xfrm>
                       <a:off x="0" y="0"/>
-                      <a:ext cx="4572000" cy="4514850"/>
+                      <a:ext cx="5410200" cy="5686425"/>
                     </a:xfrm>
                     <a:prstGeom prst="rect">
                       <a:avLst/>
@@ -703,7 +703,7 @@
             <wp:positionV relativeFrom="paragraph">
               <wp:posOffset>635</wp:posOffset>
             </wp:positionV>
-            <wp:extent cx="6332220" cy="3825240"/>
+            <wp:extent cx="6332220" cy="4022725"/>
             <wp:effectExtent l="0" t="0" r="0" b="0"/>
             <wp:wrapSquare wrapText="largest"/>
             <wp:docPr id="2" name="Image1" descr=""/>
@@ -728,7 +728,7 @@
                   <pic:spPr bwMode="auto">
                     <a:xfrm>
                       <a:off x="0" y="0"/>
-                      <a:ext cx="6332220" cy="3825240"/>
+                      <a:ext cx="6332220" cy="4022725"/>
                     </a:xfrm>
                     <a:prstGeom prst="rect">
                       <a:avLst/>

</xml_diff>